<commit_message>
creating the final model
</commit_message>
<xml_diff>
--- a/Paddy Weed Detector - Hypesters Final report.docx
+++ b/Paddy Weed Detector - Hypesters Final report.docx
@@ -7,9 +7,7 @@
         <w:spacing w:line="240" w:lineRule="auto"/>
       </w:pPr>
       <w:bookmarkStart w:id="0" w:name="_Hlk30494236"/>
-      <w:bookmarkStart w:id="1" w:name="_GoBack"/>
       <w:bookmarkEnd w:id="0"/>
-      <w:bookmarkEnd w:id="1"/>
       <w:r>
         <w:rPr>
           <w:noProof/>
@@ -262,8 +260,33 @@
           <w:sz w:val="40"/>
           <w:szCs w:val="40"/>
         </w:rPr>
-        <w:t>Module Leader: Mr. Guhanathan Poravi</w:t>
-      </w:r>
+        <w:t xml:space="preserve">Module Leader: Mr. </w:t>
+      </w:r>
+      <w:proofErr w:type="spellStart"/>
+      <w:r>
+        <w:rPr>
+          <w:sz w:val="40"/>
+          <w:szCs w:val="40"/>
+        </w:rPr>
+        <w:t>Guhanathan</w:t>
+      </w:r>
+      <w:proofErr w:type="spellEnd"/>
+      <w:r>
+        <w:rPr>
+          <w:sz w:val="40"/>
+          <w:szCs w:val="40"/>
+        </w:rPr>
+        <w:t xml:space="preserve"> </w:t>
+      </w:r>
+      <w:proofErr w:type="spellStart"/>
+      <w:r>
+        <w:rPr>
+          <w:sz w:val="40"/>
+          <w:szCs w:val="40"/>
+        </w:rPr>
+        <w:t>Poravi</w:t>
+      </w:r>
+      <w:proofErr w:type="spellEnd"/>
     </w:p>
     <w:p>
       <w:pPr>
@@ -408,6 +431,7 @@
               </w:rPr>
               <w:t xml:space="preserve"> </w:t>
             </w:r>
+            <w:proofErr w:type="spellStart"/>
             <w:r>
               <w:rPr>
                 <w:sz w:val="28"/>
@@ -415,6 +439,7 @@
               </w:rPr>
               <w:t>Hypesters</w:t>
             </w:r>
+            <w:proofErr w:type="spellEnd"/>
           </w:p>
         </w:tc>
         <w:tc>
@@ -508,12 +533,21 @@
                 <w:szCs w:val="28"/>
               </w:rPr>
             </w:pPr>
+            <w:proofErr w:type="spellStart"/>
             <w:r>
               <w:rPr>
                 <w:sz w:val="28"/>
                 <w:szCs w:val="28"/>
               </w:rPr>
-              <w:t>Iit ID</w:t>
+              <w:t>Iit</w:t>
+            </w:r>
+            <w:proofErr w:type="spellEnd"/>
+            <w:r>
+              <w:rPr>
+                <w:sz w:val="28"/>
+                <w:szCs w:val="28"/>
+              </w:rPr>
+              <w:t xml:space="preserve"> ID</w:t>
             </w:r>
           </w:p>
         </w:tc>
@@ -535,12 +569,21 @@
                 <w:szCs w:val="28"/>
               </w:rPr>
             </w:pPr>
+            <w:proofErr w:type="spellStart"/>
             <w:r>
               <w:rPr>
                 <w:sz w:val="28"/>
                 <w:szCs w:val="28"/>
               </w:rPr>
-              <w:t>UoW ID</w:t>
+              <w:t>UoW</w:t>
+            </w:r>
+            <w:proofErr w:type="spellEnd"/>
+            <w:r>
+              <w:rPr>
+                <w:sz w:val="28"/>
+                <w:szCs w:val="28"/>
+              </w:rPr>
+              <w:t xml:space="preserve"> ID</w:t>
             </w:r>
           </w:p>
         </w:tc>
@@ -635,13 +678,31 @@
                 <w:szCs w:val="28"/>
               </w:rPr>
             </w:pPr>
+            <w:proofErr w:type="spellStart"/>
             <w:r>
               <w:rPr>
                 <w:sz w:val="28"/>
                 <w:szCs w:val="28"/>
               </w:rPr>
-              <w:t>Kisal Wedage</w:t>
-            </w:r>
+              <w:t>Kisal</w:t>
+            </w:r>
+            <w:proofErr w:type="spellEnd"/>
+            <w:r>
+              <w:rPr>
+                <w:sz w:val="28"/>
+                <w:szCs w:val="28"/>
+              </w:rPr>
+              <w:t xml:space="preserve"> </w:t>
+            </w:r>
+            <w:proofErr w:type="spellStart"/>
+            <w:r>
+              <w:rPr>
+                <w:sz w:val="28"/>
+                <w:szCs w:val="28"/>
+              </w:rPr>
+              <w:t>Wedage</w:t>
+            </w:r>
+            <w:proofErr w:type="spellEnd"/>
           </w:p>
         </w:tc>
         <w:tc>
@@ -716,13 +777,31 @@
                 <w:szCs w:val="28"/>
               </w:rPr>
             </w:pPr>
+            <w:proofErr w:type="spellStart"/>
             <w:r>
               <w:rPr>
                 <w:sz w:val="28"/>
                 <w:szCs w:val="28"/>
               </w:rPr>
-              <w:t>Moveen Wijerathne</w:t>
-            </w:r>
+              <w:t>Moveen</w:t>
+            </w:r>
+            <w:proofErr w:type="spellEnd"/>
+            <w:r>
+              <w:rPr>
+                <w:sz w:val="28"/>
+                <w:szCs w:val="28"/>
+              </w:rPr>
+              <w:t xml:space="preserve"> </w:t>
+            </w:r>
+            <w:proofErr w:type="spellStart"/>
+            <w:r>
+              <w:rPr>
+                <w:sz w:val="28"/>
+                <w:szCs w:val="28"/>
+              </w:rPr>
+              <w:t>Wijerathne</w:t>
+            </w:r>
+            <w:proofErr w:type="spellEnd"/>
           </w:p>
         </w:tc>
         <w:tc>
@@ -790,13 +869,31 @@
                 <w:szCs w:val="28"/>
               </w:rPr>
             </w:pPr>
+            <w:proofErr w:type="spellStart"/>
             <w:r>
               <w:rPr>
                 <w:sz w:val="28"/>
                 <w:szCs w:val="28"/>
               </w:rPr>
-              <w:t>Amilakelum Kodikara</w:t>
-            </w:r>
+              <w:t>Amilakelum</w:t>
+            </w:r>
+            <w:proofErr w:type="spellEnd"/>
+            <w:r>
+              <w:rPr>
+                <w:sz w:val="28"/>
+                <w:szCs w:val="28"/>
+              </w:rPr>
+              <w:t xml:space="preserve"> </w:t>
+            </w:r>
+            <w:proofErr w:type="spellStart"/>
+            <w:r>
+              <w:rPr>
+                <w:sz w:val="28"/>
+                <w:szCs w:val="28"/>
+              </w:rPr>
+              <w:t>Kodikara</w:t>
+            </w:r>
+            <w:proofErr w:type="spellEnd"/>
           </w:p>
         </w:tc>
         <w:tc>
@@ -871,12 +968,21 @@
                 <w:szCs w:val="28"/>
               </w:rPr>
             </w:pPr>
+            <w:proofErr w:type="spellStart"/>
             <w:r>
               <w:rPr>
                 <w:sz w:val="28"/>
                 <w:szCs w:val="28"/>
               </w:rPr>
-              <w:t>Danushka Samarakoon</w:t>
+              <w:t>Danushka</w:t>
+            </w:r>
+            <w:proofErr w:type="spellEnd"/>
+            <w:r>
+              <w:rPr>
+                <w:sz w:val="28"/>
+                <w:szCs w:val="28"/>
+              </w:rPr>
+              <w:t xml:space="preserve"> Samarakoon</w:t>
             </w:r>
           </w:p>
         </w:tc>
@@ -945,13 +1051,31 @@
                 <w:szCs w:val="28"/>
               </w:rPr>
             </w:pPr>
+            <w:proofErr w:type="spellStart"/>
             <w:r>
               <w:rPr>
                 <w:sz w:val="28"/>
                 <w:szCs w:val="28"/>
               </w:rPr>
-              <w:t>Malshama Perera</w:t>
-            </w:r>
+              <w:t>Malshama</w:t>
+            </w:r>
+            <w:proofErr w:type="spellEnd"/>
+            <w:r>
+              <w:rPr>
+                <w:sz w:val="28"/>
+                <w:szCs w:val="28"/>
+              </w:rPr>
+              <w:t xml:space="preserve"> </w:t>
+            </w:r>
+            <w:proofErr w:type="spellStart"/>
+            <w:r>
+              <w:rPr>
+                <w:sz w:val="28"/>
+                <w:szCs w:val="28"/>
+              </w:rPr>
+              <w:t>Perera</w:t>
+            </w:r>
+            <w:proofErr w:type="spellEnd"/>
           </w:p>
         </w:tc>
         <w:tc>
@@ -6116,7 +6240,7 @@
           <w:szCs w:val="28"/>
         </w:rPr>
       </w:pPr>
-      <w:bookmarkStart w:id="2" w:name="_Toc38885873"/>
+      <w:bookmarkStart w:id="1" w:name="_Toc38885873"/>
       <w:r>
         <w:rPr>
           <w:rFonts w:asciiTheme="minorHAnsi" w:hAnsiTheme="minorHAnsi" w:cstheme="minorHAnsi"/>
@@ -6126,7 +6250,7 @@
         <w:lastRenderedPageBreak/>
         <w:t>List of Tables</w:t>
       </w:r>
-      <w:bookmarkEnd w:id="2"/>
+      <w:bookmarkEnd w:id="1"/>
     </w:p>
     <w:p>
       <w:pPr>
@@ -6732,7 +6856,7 @@
           <w:szCs w:val="28"/>
         </w:rPr>
       </w:pPr>
-      <w:bookmarkStart w:id="3" w:name="_Toc38885874"/>
+      <w:bookmarkStart w:id="2" w:name="_Toc38885874"/>
       <w:r>
         <w:rPr>
           <w:rFonts w:asciiTheme="minorHAnsi" w:hAnsiTheme="minorHAnsi" w:cstheme="minorHAnsi"/>
@@ -6741,7 +6865,7 @@
         </w:rPr>
         <w:t>Table of figures</w:t>
       </w:r>
-      <w:bookmarkEnd w:id="3"/>
+      <w:bookmarkEnd w:id="2"/>
     </w:p>
     <w:p>
       <w:pPr>
@@ -7994,7 +8118,7 @@
           <w:color w:val="4472C4" w:themeColor="accent1"/>
         </w:rPr>
       </w:pPr>
-      <w:bookmarkStart w:id="4" w:name="_Toc38885875"/>
+      <w:bookmarkStart w:id="3" w:name="_Toc38885875"/>
       <w:r>
         <w:rPr>
           <w:color w:val="4472C4" w:themeColor="accent1"/>
@@ -8008,7 +8132,7 @@
         </w:rPr>
         <w:t>mplementation</w:t>
       </w:r>
-      <w:bookmarkEnd w:id="4"/>
+      <w:bookmarkEnd w:id="3"/>
     </w:p>
     <w:p/>
     <w:p>
@@ -8025,7 +8149,7 @@
           <w:szCs w:val="28"/>
         </w:rPr>
       </w:pPr>
-      <w:bookmarkStart w:id="5" w:name="_Toc38885876"/>
+      <w:bookmarkStart w:id="4" w:name="_Toc38885876"/>
       <w:r>
         <w:rPr>
           <w:color w:val="4472C4" w:themeColor="accent1"/>
@@ -8034,7 +8158,7 @@
         </w:rPr>
         <w:t>Chapter Overview</w:t>
       </w:r>
-      <w:bookmarkEnd w:id="5"/>
+      <w:bookmarkEnd w:id="4"/>
     </w:p>
     <w:p>
       <w:pPr>
@@ -8089,7 +8213,7 @@
           <w:szCs w:val="28"/>
         </w:rPr>
       </w:pPr>
-      <w:bookmarkStart w:id="6" w:name="_Toc38885877"/>
+      <w:bookmarkStart w:id="5" w:name="_Toc38885877"/>
       <w:r>
         <w:rPr>
           <w:color w:val="4472C4" w:themeColor="accent1"/>
@@ -8098,7 +8222,7 @@
         </w:rPr>
         <w:t>Overview of the Prototype</w:t>
       </w:r>
-      <w:bookmarkEnd w:id="6"/>
+      <w:bookmarkEnd w:id="5"/>
     </w:p>
     <w:p>
       <w:pPr>
@@ -8117,19 +8241,128 @@
           <w:sz w:val="24"/>
           <w:szCs w:val="24"/>
         </w:rPr>
-        <w:t>Over idea was to classify the weed “echinochloa crus-galli” in Sri Lanka commonly known as “maha maruk” from the basic paddy, the reason for that is that weed is little similar to the normal weed. We created an image classification system to do that. When we insert an image of a paddy or a weed, our classification model will classify whether it is “maha maruk” weed or a normal paddy. Also, when we insert an image which was taken from a camera where the location function is available. We can extract the location from the image and show it from the maps.</w:t>
-      </w:r>
-    </w:p>
-    <w:p>
-      <w:pPr>
-        <w:jc w:val="both"/>
+        <w:t>Over idea was to classify the weed “</w:t>
+      </w:r>
+      <w:proofErr w:type="spellStart"/>
+      <w:r>
         <w:rPr>
           <w:rFonts w:cstheme="minorHAnsi"/>
           <w:color w:val="000000"/>
           <w:sz w:val="24"/>
           <w:szCs w:val="24"/>
         </w:rPr>
-      </w:pPr>
+        <w:t>echinochloa</w:t>
+      </w:r>
+      <w:proofErr w:type="spellEnd"/>
+      <w:r>
+        <w:rPr>
+          <w:rFonts w:cstheme="minorHAnsi"/>
+          <w:color w:val="000000"/>
+          <w:sz w:val="24"/>
+          <w:szCs w:val="24"/>
+        </w:rPr>
+        <w:t xml:space="preserve"> crus-</w:t>
+      </w:r>
+      <w:proofErr w:type="spellStart"/>
+      <w:r>
+        <w:rPr>
+          <w:rFonts w:cstheme="minorHAnsi"/>
+          <w:color w:val="000000"/>
+          <w:sz w:val="24"/>
+          <w:szCs w:val="24"/>
+        </w:rPr>
+        <w:t>galli</w:t>
+      </w:r>
+      <w:proofErr w:type="spellEnd"/>
+      <w:r>
+        <w:rPr>
+          <w:rFonts w:cstheme="minorHAnsi"/>
+          <w:color w:val="000000"/>
+          <w:sz w:val="24"/>
+          <w:szCs w:val="24"/>
+        </w:rPr>
+        <w:t>” in Sri Lanka commonly known as “</w:t>
+      </w:r>
+      <w:proofErr w:type="spellStart"/>
+      <w:r>
+        <w:rPr>
+          <w:rFonts w:cstheme="minorHAnsi"/>
+          <w:color w:val="000000"/>
+          <w:sz w:val="24"/>
+          <w:szCs w:val="24"/>
+        </w:rPr>
+        <w:t>maha</w:t>
+      </w:r>
+      <w:proofErr w:type="spellEnd"/>
+      <w:r>
+        <w:rPr>
+          <w:rFonts w:cstheme="minorHAnsi"/>
+          <w:color w:val="000000"/>
+          <w:sz w:val="24"/>
+          <w:szCs w:val="24"/>
+        </w:rPr>
+        <w:t xml:space="preserve"> </w:t>
+      </w:r>
+      <w:proofErr w:type="spellStart"/>
+      <w:r>
+        <w:rPr>
+          <w:rFonts w:cstheme="minorHAnsi"/>
+          <w:color w:val="000000"/>
+          <w:sz w:val="24"/>
+          <w:szCs w:val="24"/>
+        </w:rPr>
+        <w:t>maruk</w:t>
+      </w:r>
+      <w:proofErr w:type="spellEnd"/>
+      <w:r>
+        <w:rPr>
+          <w:rFonts w:cstheme="minorHAnsi"/>
+          <w:color w:val="000000"/>
+          <w:sz w:val="24"/>
+          <w:szCs w:val="24"/>
+        </w:rPr>
+        <w:t>” from the basic paddy, the reason for that is that weed is little similar to the normal weed. We created an image classification system to do that. When we insert an image of a paddy or a weed, our classification model will classify whether it is “</w:t>
+      </w:r>
+      <w:proofErr w:type="spellStart"/>
+      <w:r>
+        <w:rPr>
+          <w:rFonts w:cstheme="minorHAnsi"/>
+          <w:color w:val="000000"/>
+          <w:sz w:val="24"/>
+          <w:szCs w:val="24"/>
+        </w:rPr>
+        <w:t>maha</w:t>
+      </w:r>
+      <w:proofErr w:type="spellEnd"/>
+      <w:r>
+        <w:rPr>
+          <w:rFonts w:cstheme="minorHAnsi"/>
+          <w:color w:val="000000"/>
+          <w:sz w:val="24"/>
+          <w:szCs w:val="24"/>
+        </w:rPr>
+        <w:t xml:space="preserve"> </w:t>
+      </w:r>
+      <w:proofErr w:type="spellStart"/>
+      <w:r>
+        <w:rPr>
+          <w:rFonts w:cstheme="minorHAnsi"/>
+          <w:color w:val="000000"/>
+          <w:sz w:val="24"/>
+          <w:szCs w:val="24"/>
+        </w:rPr>
+        <w:t>maruk</w:t>
+      </w:r>
+      <w:proofErr w:type="spellEnd"/>
+      <w:r>
+        <w:rPr>
+          <w:rFonts w:cstheme="minorHAnsi"/>
+          <w:color w:val="000000"/>
+          <w:sz w:val="24"/>
+          <w:szCs w:val="24"/>
+        </w:rPr>
+        <w:t>” weed or a normal paddy. Also, when we insert an image which was taken from a camera where the location function is available. We can extract the location from the image and show it from the maps.</w:t>
+      </w:r>
     </w:p>
     <w:p>
       <w:pPr>
@@ -8145,7 +8378,7 @@
           <w:szCs w:val="28"/>
         </w:rPr>
       </w:pPr>
-      <w:bookmarkStart w:id="7" w:name="_Toc38885878"/>
+      <w:bookmarkStart w:id="6" w:name="_Toc38885878"/>
       <w:r>
         <w:rPr>
           <w:color w:val="4472C4" w:themeColor="accent1"/>
@@ -8154,7 +8387,7 @@
         </w:rPr>
         <w:t>Selection of Technologies</w:t>
       </w:r>
-      <w:bookmarkEnd w:id="7"/>
+      <w:bookmarkEnd w:id="6"/>
     </w:p>
     <w:p>
       <w:pPr>
@@ -8169,7 +8402,7 @@
           <w:szCs w:val="28"/>
         </w:rPr>
       </w:pPr>
-      <w:bookmarkStart w:id="8" w:name="_Toc38885879"/>
+      <w:bookmarkStart w:id="7" w:name="_Toc38885879"/>
       <w:r>
         <w:rPr>
           <w:color w:val="4472C4" w:themeColor="accent1"/>
@@ -8178,7 +8411,7 @@
         </w:rPr>
         <w:t>Programming language for data science part</w:t>
       </w:r>
-      <w:bookmarkEnd w:id="8"/>
+      <w:bookmarkEnd w:id="7"/>
     </w:p>
     <w:p>
       <w:pPr>
@@ -8208,6 +8441,7 @@
         </w:rPr>
         <w:t xml:space="preserve"> </w:t>
       </w:r>
+      <w:proofErr w:type="gramStart"/>
       <w:r>
         <w:rPr>
           <w:rFonts w:eastAsia="Times New Roman" w:cstheme="minorHAnsi"/>
@@ -8215,31 +8449,19 @@
           <w:sz w:val="24"/>
           <w:szCs w:val="24"/>
         </w:rPr>
-        <w:t>So in this case no point of deciding which language is to be used. Python takes a major part because it is an appropriate and timely choice for image processing. This is because of the availability of many states of Image processing tools in its ecosystem. Tools such as Numpy, OpenCV play a major role.</w:t>
-      </w:r>
-    </w:p>
-    <w:p>
-      <w:pPr>
-        <w:spacing w:after="0" w:line="240" w:lineRule="auto"/>
-        <w:jc w:val="both"/>
-        <w:rPr>
-          <w:rFonts w:eastAsia="Times New Roman" w:cstheme="minorHAnsi"/>
-          <w:sz w:val="28"/>
-          <w:szCs w:val="28"/>
-        </w:rPr>
-      </w:pPr>
-    </w:p>
-    <w:p>
-      <w:pPr>
-        <w:spacing w:after="0" w:line="240" w:lineRule="auto"/>
-        <w:jc w:val="both"/>
+        <w:t>So</w:t>
+      </w:r>
+      <w:proofErr w:type="gramEnd"/>
+      <w:r>
         <w:rPr>
           <w:rFonts w:eastAsia="Times New Roman" w:cstheme="minorHAnsi"/>
           <w:color w:val="000000"/>
           <w:sz w:val="24"/>
           <w:szCs w:val="24"/>
         </w:rPr>
-      </w:pPr>
+        <w:t xml:space="preserve"> in this case no point of deciding which language is to be used. Python takes a major part because it is an appropriate and timely choice for image processing. This is because of the availability of many states of Image processing tools in its ecosystem. Tools such as </w:t>
+      </w:r>
+      <w:proofErr w:type="spellStart"/>
       <w:r>
         <w:rPr>
           <w:rFonts w:eastAsia="Times New Roman" w:cstheme="minorHAnsi"/>
@@ -8247,8 +8469,9 @@
           <w:sz w:val="24"/>
           <w:szCs w:val="24"/>
         </w:rPr>
-        <w:t xml:space="preserve">Machine learning                              </w:t>
-      </w:r>
+        <w:t>Numpy</w:t>
+      </w:r>
+      <w:proofErr w:type="spellEnd"/>
       <w:r>
         <w:rPr>
           <w:rFonts w:eastAsia="Times New Roman" w:cstheme="minorHAnsi"/>
@@ -8256,18 +8479,31 @@
           <w:sz w:val="24"/>
           <w:szCs w:val="24"/>
         </w:rPr>
-        <w:tab/>
-        <w:t xml:space="preserve">      </w:t>
-      </w:r>
-      <w:r>
+        <w:t>, OpenCV play a major role.</w:t>
+      </w:r>
+    </w:p>
+    <w:p>
+      <w:pPr>
+        <w:spacing w:after="0" w:line="240" w:lineRule="auto"/>
+        <w:jc w:val="both"/>
+        <w:rPr>
+          <w:rFonts w:eastAsia="Times New Roman" w:cstheme="minorHAnsi"/>
+          <w:sz w:val="28"/>
+          <w:szCs w:val="28"/>
+        </w:rPr>
+      </w:pPr>
+    </w:p>
+    <w:p>
+      <w:pPr>
+        <w:spacing w:after="0" w:line="240" w:lineRule="auto"/>
+        <w:jc w:val="both"/>
         <w:rPr>
           <w:rFonts w:eastAsia="Times New Roman" w:cstheme="minorHAnsi"/>
           <w:color w:val="000000"/>
           <w:sz w:val="24"/>
           <w:szCs w:val="24"/>
         </w:rPr>
-        <w:t xml:space="preserve"> : </w:t>
-      </w:r>
+      </w:pPr>
       <w:r>
         <w:rPr>
           <w:rFonts w:eastAsia="Times New Roman" w:cstheme="minorHAnsi"/>
@@ -8275,7 +8511,7 @@
           <w:sz w:val="24"/>
           <w:szCs w:val="24"/>
         </w:rPr>
-        <w:t>CNN (</w:t>
+        <w:t xml:space="preserve">Machine learning                              </w:t>
       </w:r>
       <w:r>
         <w:rPr>
@@ -8284,19 +8520,10 @@
           <w:sz w:val="24"/>
           <w:szCs w:val="24"/>
         </w:rPr>
-        <w:t xml:space="preserve">Convolutional Neural Network), TensorFlow, </w:t>
-      </w:r>
-    </w:p>
-    <w:p>
-      <w:pPr>
-        <w:spacing w:after="0" w:line="240" w:lineRule="auto"/>
-        <w:jc w:val="both"/>
-        <w:rPr>
-          <w:rFonts w:eastAsia="Times New Roman" w:cstheme="minorHAnsi"/>
-          <w:sz w:val="28"/>
-          <w:szCs w:val="28"/>
-        </w:rPr>
-      </w:pPr>
+        <w:tab/>
+        <w:t xml:space="preserve">     </w:t>
+      </w:r>
+      <w:proofErr w:type="gramStart"/>
       <w:r>
         <w:rPr>
           <w:rFonts w:eastAsia="Times New Roman" w:cstheme="minorHAnsi"/>
@@ -8304,7 +8531,7 @@
           <w:sz w:val="24"/>
           <w:szCs w:val="24"/>
         </w:rPr>
-        <w:t>Keras</w:t>
+        <w:t xml:space="preserve"> </w:t>
       </w:r>
       <w:r>
         <w:rPr>
@@ -8313,8 +8540,9 @@
           <w:sz w:val="24"/>
           <w:szCs w:val="24"/>
         </w:rPr>
-        <w:t xml:space="preserve"> </w:t>
-      </w:r>
+        <w:t> :</w:t>
+      </w:r>
+      <w:proofErr w:type="gramEnd"/>
       <w:r>
         <w:rPr>
           <w:rFonts w:eastAsia="Times New Roman" w:cstheme="minorHAnsi"/>
@@ -8322,7 +8550,7 @@
           <w:sz w:val="24"/>
           <w:szCs w:val="24"/>
         </w:rPr>
-        <w:t>Data analysis and visualization  </w:t>
+        <w:t xml:space="preserve"> </w:t>
       </w:r>
       <w:r>
         <w:rPr>
@@ -8331,7 +8559,7 @@
           <w:sz w:val="24"/>
           <w:szCs w:val="24"/>
         </w:rPr>
-        <w:t xml:space="preserve">      </w:t>
+        <w:t>CNN (</w:t>
       </w:r>
       <w:r>
         <w:rPr>
@@ -8340,7 +8568,83 @@
           <w:sz w:val="24"/>
           <w:szCs w:val="24"/>
         </w:rPr>
-        <w:t>: NumPy, SciPy</w:t>
+        <w:t xml:space="preserve">Convolutional Neural Network), TensorFlow, </w:t>
+      </w:r>
+    </w:p>
+    <w:p>
+      <w:pPr>
+        <w:spacing w:after="0" w:line="240" w:lineRule="auto"/>
+        <w:jc w:val="both"/>
+        <w:rPr>
+          <w:rFonts w:eastAsia="Times New Roman" w:cstheme="minorHAnsi"/>
+          <w:sz w:val="28"/>
+          <w:szCs w:val="28"/>
+        </w:rPr>
+      </w:pPr>
+      <w:r>
+        <w:rPr>
+          <w:rFonts w:eastAsia="Times New Roman" w:cstheme="minorHAnsi"/>
+          <w:color w:val="000000"/>
+          <w:sz w:val="24"/>
+          <w:szCs w:val="24"/>
+        </w:rPr>
+        <w:t>Keras</w:t>
+      </w:r>
+      <w:r>
+        <w:rPr>
+          <w:rFonts w:eastAsia="Times New Roman" w:cstheme="minorHAnsi"/>
+          <w:color w:val="000000"/>
+          <w:sz w:val="24"/>
+          <w:szCs w:val="24"/>
+        </w:rPr>
+        <w:t xml:space="preserve"> </w:t>
+      </w:r>
+      <w:r>
+        <w:rPr>
+          <w:rFonts w:eastAsia="Times New Roman" w:cstheme="minorHAnsi"/>
+          <w:color w:val="000000"/>
+          <w:sz w:val="24"/>
+          <w:szCs w:val="24"/>
+        </w:rPr>
+        <w:t>Data analysis and visualization  </w:t>
+      </w:r>
+      <w:r>
+        <w:rPr>
+          <w:rFonts w:eastAsia="Times New Roman" w:cstheme="minorHAnsi"/>
+          <w:color w:val="000000"/>
+          <w:sz w:val="24"/>
+          <w:szCs w:val="24"/>
+        </w:rPr>
+        <w:t xml:space="preserve">    </w:t>
+      </w:r>
+      <w:proofErr w:type="gramStart"/>
+      <w:r>
+        <w:rPr>
+          <w:rFonts w:eastAsia="Times New Roman" w:cstheme="minorHAnsi"/>
+          <w:color w:val="000000"/>
+          <w:sz w:val="24"/>
+          <w:szCs w:val="24"/>
+        </w:rPr>
+        <w:t xml:space="preserve">  </w:t>
+      </w:r>
+      <w:r>
+        <w:rPr>
+          <w:rFonts w:eastAsia="Times New Roman" w:cstheme="minorHAnsi"/>
+          <w:color w:val="000000"/>
+          <w:sz w:val="24"/>
+          <w:szCs w:val="24"/>
+        </w:rPr>
+        <w:t>:</w:t>
+      </w:r>
+      <w:proofErr w:type="gramEnd"/>
+      <w:r>
+        <w:rPr>
+          <w:rFonts w:eastAsia="Times New Roman" w:cstheme="minorHAnsi"/>
+          <w:color w:val="000000"/>
+          <w:sz w:val="24"/>
+          <w:szCs w:val="24"/>
+        </w:rPr>
+        <w:t xml:space="preserve"> NumPy, SciPy</w:t>
       </w:r>
     </w:p>
     <w:p>
@@ -8403,7 +8707,27 @@
           <w:sz w:val="24"/>
           <w:szCs w:val="24"/>
         </w:rPr>
-        <w:t>Easier to build models (CNN ) compared to other </w:t>
+        <w:t>Easier to build models (</w:t>
+      </w:r>
+      <w:proofErr w:type="gramStart"/>
+      <w:r>
+        <w:rPr>
+          <w:rFonts w:eastAsia="Times New Roman" w:cstheme="minorHAnsi"/>
+          <w:color w:val="000000"/>
+          <w:sz w:val="24"/>
+          <w:szCs w:val="24"/>
+        </w:rPr>
+        <w:t>CNN )</w:t>
+      </w:r>
+      <w:proofErr w:type="gramEnd"/>
+      <w:r>
+        <w:rPr>
+          <w:rFonts w:eastAsia="Times New Roman" w:cstheme="minorHAnsi"/>
+          <w:color w:val="000000"/>
+          <w:sz w:val="24"/>
+          <w:szCs w:val="24"/>
+        </w:rPr>
+        <w:t xml:space="preserve"> compared to other </w:t>
       </w:r>
     </w:p>
     <w:p>
@@ -8459,7 +8783,7 @@
           <w:szCs w:val="28"/>
         </w:rPr>
       </w:pPr>
-      <w:bookmarkStart w:id="9" w:name="_Toc38885880"/>
+      <w:bookmarkStart w:id="8" w:name="_Toc38885880"/>
       <w:r>
         <w:rPr>
           <w:color w:val="4472C4" w:themeColor="accent1"/>
@@ -8468,7 +8792,7 @@
         </w:rPr>
         <w:t>Image Processing Library</w:t>
       </w:r>
-      <w:bookmarkEnd w:id="9"/>
+      <w:bookmarkEnd w:id="8"/>
     </w:p>
     <w:p>
       <w:pPr>
@@ -8501,7 +8825,39 @@
           <w:rFonts w:asciiTheme="minorHAnsi" w:hAnsiTheme="minorHAnsi" w:cstheme="minorHAnsi"/>
           <w:color w:val="000000"/>
         </w:rPr>
-        <w:t>OpenCV python implementation. All the OpenCV array structures are converted to Numpy arrays. This also makes it easier to integrate with other libraries that use Numpy such as SciPy and Matplotlib. Which we didn’t use.</w:t>
+        <w:t xml:space="preserve">OpenCV python implementation. All the OpenCV array structures are converted to </w:t>
+      </w:r>
+      <w:proofErr w:type="spellStart"/>
+      <w:r>
+        <w:rPr>
+          <w:rFonts w:asciiTheme="minorHAnsi" w:hAnsiTheme="minorHAnsi" w:cstheme="minorHAnsi"/>
+          <w:color w:val="000000"/>
+        </w:rPr>
+        <w:t>Numpy</w:t>
+      </w:r>
+      <w:proofErr w:type="spellEnd"/>
+      <w:r>
+        <w:rPr>
+          <w:rFonts w:asciiTheme="minorHAnsi" w:hAnsiTheme="minorHAnsi" w:cstheme="minorHAnsi"/>
+          <w:color w:val="000000"/>
+        </w:rPr>
+        <w:t xml:space="preserve"> arrays. This also makes it easier to integrate with other libraries that use </w:t>
+      </w:r>
+      <w:proofErr w:type="spellStart"/>
+      <w:r>
+        <w:rPr>
+          <w:rFonts w:asciiTheme="minorHAnsi" w:hAnsiTheme="minorHAnsi" w:cstheme="minorHAnsi"/>
+          <w:color w:val="000000"/>
+        </w:rPr>
+        <w:t>Numpy</w:t>
+      </w:r>
+      <w:proofErr w:type="spellEnd"/>
+      <w:r>
+        <w:rPr>
+          <w:rFonts w:asciiTheme="minorHAnsi" w:hAnsiTheme="minorHAnsi" w:cstheme="minorHAnsi"/>
+          <w:color w:val="000000"/>
+        </w:rPr>
+        <w:t xml:space="preserve"> such as SciPy and Matplotlib. Which we didn’t use.</w:t>
       </w:r>
     </w:p>
     <w:p>
@@ -8519,7 +8875,6 @@
           <w:rFonts w:asciiTheme="minorHAnsi" w:hAnsiTheme="minorHAnsi" w:cstheme="minorHAnsi"/>
           <w:color w:val="000000"/>
         </w:rPr>
-        <w:lastRenderedPageBreak/>
         <w:t xml:space="preserve">TensorFlow is used as the framework to build and train the module. It provides an excellent service rather than other frameworks. TensorFlow has a </w:t>
       </w:r>
       <w:r>
@@ -8549,6 +8904,155 @@
           <w:color w:val="000000"/>
         </w:rPr>
         <w:t xml:space="preserve">CNN). </w:t>
+      </w:r>
+    </w:p>
+    <w:p>
+      <w:pPr>
+        <w:pStyle w:val="NormalWeb"/>
+        <w:spacing w:after="0"/>
+        <w:jc w:val="both"/>
+        <w:rPr>
+          <w:rFonts w:asciiTheme="minorHAnsi" w:hAnsiTheme="minorHAnsi" w:cstheme="minorHAnsi"/>
+          <w:color w:val="000000"/>
+        </w:rPr>
+      </w:pPr>
+      <w:r>
+        <w:rPr>
+          <w:rFonts w:asciiTheme="minorHAnsi" w:hAnsiTheme="minorHAnsi" w:cstheme="minorHAnsi"/>
+          <w:color w:val="000000"/>
+        </w:rPr>
+        <w:lastRenderedPageBreak/>
+        <w:t xml:space="preserve">For image processing there are so many libraries. For this project we have use OpenCV, TensorFlow, Keras, NumPy and Matplotlib as the libraries for the data science part. </w:t>
+      </w:r>
+    </w:p>
+    <w:p>
+      <w:pPr>
+        <w:pStyle w:val="NormalWeb"/>
+        <w:spacing w:after="0"/>
+        <w:jc w:val="both"/>
+        <w:rPr>
+          <w:rFonts w:asciiTheme="minorHAnsi" w:hAnsiTheme="minorHAnsi" w:cstheme="minorHAnsi"/>
+          <w:color w:val="000000"/>
+        </w:rPr>
+      </w:pPr>
+      <w:r>
+        <w:rPr>
+          <w:rFonts w:asciiTheme="minorHAnsi" w:hAnsiTheme="minorHAnsi" w:cstheme="minorHAnsi"/>
+          <w:color w:val="000000"/>
+        </w:rPr>
+        <w:t>•</w:t>
+      </w:r>
+      <w:r>
+        <w:rPr>
+          <w:rFonts w:asciiTheme="minorHAnsi" w:hAnsiTheme="minorHAnsi" w:cstheme="minorHAnsi"/>
+          <w:color w:val="000000"/>
+        </w:rPr>
+        <w:tab/>
+        <w:t>OpenCV is a free open source library that is used in image processing. We have used the OpenCV library for image preprocessing. We should preprocess the image before using it for the model training processes. We have used the OpenCV for resize the image and turn the color of the image to gray.</w:t>
+      </w:r>
+    </w:p>
+    <w:p>
+      <w:pPr>
+        <w:pStyle w:val="NormalWeb"/>
+        <w:spacing w:after="0"/>
+        <w:jc w:val="both"/>
+        <w:rPr>
+          <w:rFonts w:asciiTheme="minorHAnsi" w:hAnsiTheme="minorHAnsi" w:cstheme="minorHAnsi"/>
+          <w:color w:val="000000"/>
+        </w:rPr>
+      </w:pPr>
+      <w:r>
+        <w:rPr>
+          <w:rFonts w:asciiTheme="minorHAnsi" w:hAnsiTheme="minorHAnsi" w:cstheme="minorHAnsi"/>
+          <w:color w:val="000000"/>
+        </w:rPr>
+        <w:t>•</w:t>
+      </w:r>
+      <w:r>
+        <w:rPr>
+          <w:rFonts w:asciiTheme="minorHAnsi" w:hAnsiTheme="minorHAnsi" w:cstheme="minorHAnsi"/>
+          <w:color w:val="000000"/>
+        </w:rPr>
+        <w:tab/>
+        <w:t xml:space="preserve"> Keras is an open source neural network library written in python. It is capable of running on top of the TensorFlow. It wraps the efficient numerical computation library and allows you to define and train neural network models in just a few lines of code</w:t>
+      </w:r>
+    </w:p>
+    <w:p>
+      <w:pPr>
+        <w:pStyle w:val="NormalWeb"/>
+        <w:spacing w:after="0"/>
+        <w:jc w:val="both"/>
+        <w:rPr>
+          <w:rFonts w:asciiTheme="minorHAnsi" w:hAnsiTheme="minorHAnsi" w:cstheme="minorHAnsi"/>
+          <w:color w:val="000000"/>
+        </w:rPr>
+      </w:pPr>
+      <w:r>
+        <w:rPr>
+          <w:rFonts w:asciiTheme="minorHAnsi" w:hAnsiTheme="minorHAnsi" w:cstheme="minorHAnsi"/>
+          <w:color w:val="000000"/>
+        </w:rPr>
+        <w:t>•</w:t>
+      </w:r>
+      <w:r>
+        <w:rPr>
+          <w:rFonts w:asciiTheme="minorHAnsi" w:hAnsiTheme="minorHAnsi" w:cstheme="minorHAnsi"/>
+          <w:color w:val="000000"/>
+        </w:rPr>
+        <w:tab/>
+        <w:t>TensorFlow is an open source artificial intelligence library, using data flow graphs to build models. It allows developers to create large-scale neural networks with many layers. TensorFlow is mainly used for: Classification, Perception, Understanding, Discovering, Prediction and Creation.</w:t>
+      </w:r>
+    </w:p>
+    <w:p>
+      <w:pPr>
+        <w:pStyle w:val="NormalWeb"/>
+        <w:spacing w:after="0"/>
+        <w:jc w:val="both"/>
+        <w:rPr>
+          <w:rFonts w:asciiTheme="minorHAnsi" w:hAnsiTheme="minorHAnsi" w:cstheme="minorHAnsi"/>
+          <w:color w:val="000000"/>
+        </w:rPr>
+      </w:pPr>
+      <w:r>
+        <w:rPr>
+          <w:rFonts w:asciiTheme="minorHAnsi" w:hAnsiTheme="minorHAnsi" w:cstheme="minorHAnsi"/>
+          <w:color w:val="000000"/>
+        </w:rPr>
+        <w:t>•</w:t>
+      </w:r>
+      <w:r>
+        <w:rPr>
+          <w:rFonts w:asciiTheme="minorHAnsi" w:hAnsiTheme="minorHAnsi" w:cstheme="minorHAnsi"/>
+          <w:color w:val="000000"/>
+        </w:rPr>
+        <w:tab/>
+        <w:t xml:space="preserve">NumPy is a library for python programming language. By this library we can convert the digital image to a dimensional array. This dimensional array become the source to the processing part. </w:t>
+      </w:r>
+    </w:p>
+    <w:p>
+      <w:pPr>
+        <w:pStyle w:val="NormalWeb"/>
+        <w:spacing w:before="0" w:beforeAutospacing="0" w:after="0" w:afterAutospacing="0"/>
+        <w:jc w:val="both"/>
+        <w:rPr>
+          <w:rFonts w:asciiTheme="minorHAnsi" w:hAnsiTheme="minorHAnsi" w:cstheme="minorHAnsi"/>
+          <w:color w:val="000000"/>
+        </w:rPr>
+      </w:pPr>
+      <w:r>
+        <w:rPr>
+          <w:rFonts w:asciiTheme="minorHAnsi" w:hAnsiTheme="minorHAnsi" w:cstheme="minorHAnsi"/>
+          <w:color w:val="000000"/>
+        </w:rPr>
+        <w:t>•</w:t>
+      </w:r>
+      <w:r>
+        <w:rPr>
+          <w:rFonts w:asciiTheme="minorHAnsi" w:hAnsiTheme="minorHAnsi" w:cstheme="minorHAnsi"/>
+          <w:color w:val="000000"/>
+        </w:rPr>
+        <w:tab/>
+        <w:t xml:space="preserve"> Matplotlib is a plotting library for the python programming language and its numerical mathematics extension NumPy.</w:t>
       </w:r>
     </w:p>
     <w:p>
@@ -8574,7 +9078,7 @@
           <w:szCs w:val="28"/>
         </w:rPr>
       </w:pPr>
-      <w:bookmarkStart w:id="10" w:name="_Toc38885881"/>
+      <w:bookmarkStart w:id="9" w:name="_Toc38885881"/>
       <w:r>
         <w:rPr>
           <w:color w:val="4472C4" w:themeColor="accent1"/>
@@ -8583,7 +9087,7 @@
         </w:rPr>
         <w:t>Web Frameworks Selection</w:t>
       </w:r>
-      <w:bookmarkEnd w:id="10"/>
+      <w:bookmarkEnd w:id="9"/>
     </w:p>
     <w:p>
       <w:pPr>
@@ -8603,20 +9107,28 @@
           <w:sz w:val="24"/>
           <w:szCs w:val="24"/>
         </w:rPr>
-        <w:t>Since our proposed solution contains a web application which interact with the user and the backend which deploy the model and handle the application logic, in our case it is pre-processing the input image. Web framework will handle the interaction between frontend and backed other than implement everything from scratch. For python there are two web frameworks to consider, Flask and Django. We used Django for our development and its Rest Api to pass the images from front end to back end.</w:t>
-      </w:r>
-    </w:p>
-    <w:p>
-      <w:pPr>
-        <w:spacing w:line="240" w:lineRule="auto"/>
-        <w:jc w:val="both"/>
+        <w:t xml:space="preserve">Since our proposed solution contains a web application which interact with the user and the backend which deploy the model and handle the application logic, in our case it is pre-processing the input image. Web framework will handle the interaction between frontend and backed other than implement everything from scratch. For python there are two web frameworks to consider, Flask and Django. We used Django for our development and its Rest </w:t>
+      </w:r>
+      <w:proofErr w:type="spellStart"/>
+      <w:r>
         <w:rPr>
           <w:rFonts w:cstheme="minorHAnsi"/>
           <w:color w:val="000000"/>
           <w:sz w:val="24"/>
           <w:szCs w:val="24"/>
         </w:rPr>
-      </w:pPr>
+        <w:t>Api</w:t>
+      </w:r>
+      <w:proofErr w:type="spellEnd"/>
+      <w:r>
+        <w:rPr>
+          <w:rFonts w:cstheme="minorHAnsi"/>
+          <w:color w:val="000000"/>
+          <w:sz w:val="24"/>
+          <w:szCs w:val="24"/>
+        </w:rPr>
+        <w:t xml:space="preserve"> to pass the images from front end to back end.</w:t>
+      </w:r>
     </w:p>
     <w:p>
       <w:pPr>
@@ -8632,7 +9144,7 @@
           <w:szCs w:val="28"/>
         </w:rPr>
       </w:pPr>
-      <w:bookmarkStart w:id="11" w:name="_Toc38885882"/>
+      <w:bookmarkStart w:id="10" w:name="_Toc38885882"/>
       <w:r>
         <w:rPr>
           <w:color w:val="4472C4" w:themeColor="accent1"/>
@@ -8641,14 +9153,7 @@
         </w:rPr>
         <w:t>Selection of tools</w:t>
       </w:r>
-      <w:bookmarkEnd w:id="11"/>
-    </w:p>
-    <w:p>
-      <w:pPr>
-        <w:rPr>
-          <w:color w:val="4472C4" w:themeColor="accent1"/>
-        </w:rPr>
-      </w:pPr>
+      <w:bookmarkEnd w:id="10"/>
     </w:p>
     <w:p>
       <w:pPr>
@@ -8663,7 +9168,7 @@
           <w:szCs w:val="28"/>
         </w:rPr>
       </w:pPr>
-      <w:bookmarkStart w:id="12" w:name="_Toc38885883"/>
+      <w:bookmarkStart w:id="11" w:name="_Toc38885883"/>
       <w:r>
         <w:rPr>
           <w:color w:val="4472C4" w:themeColor="accent1"/>
@@ -8672,7 +9177,7 @@
         </w:rPr>
         <w:t>Selection of IDE</w:t>
       </w:r>
-      <w:bookmarkEnd w:id="12"/>
+      <w:bookmarkEnd w:id="11"/>
     </w:p>
     <w:p>
       <w:pPr>
@@ -8691,7 +9196,27 @@
           <w:sz w:val="24"/>
           <w:szCs w:val="24"/>
         </w:rPr>
-        <w:t xml:space="preserve">JetBrains PyCharm, sublime text, Programiz most known IDEs for Python development. JetBrains </w:t>
+        <w:t xml:space="preserve">JetBrains PyCharm, sublime text, </w:t>
+      </w:r>
+      <w:proofErr w:type="spellStart"/>
+      <w:r>
+        <w:rPr>
+          <w:rFonts w:eastAsia="Times New Roman" w:cstheme="minorHAnsi"/>
+          <w:color w:val="000000"/>
+          <w:sz w:val="24"/>
+          <w:szCs w:val="24"/>
+        </w:rPr>
+        <w:t>Programiz</w:t>
+      </w:r>
+      <w:proofErr w:type="spellEnd"/>
+      <w:r>
+        <w:rPr>
+          <w:rFonts w:eastAsia="Times New Roman" w:cstheme="minorHAnsi"/>
+          <w:color w:val="000000"/>
+          <w:sz w:val="24"/>
+          <w:szCs w:val="24"/>
+        </w:rPr>
+        <w:t xml:space="preserve"> most known IDEs for Python development. JetBrains </w:t>
       </w:r>
       <w:r>
         <w:rPr>
@@ -8857,6 +9382,30 @@
     </w:p>
     <w:p>
       <w:pPr>
+        <w:spacing w:after="0" w:line="240" w:lineRule="auto"/>
+        <w:jc w:val="both"/>
+        <w:rPr>
+          <w:rFonts w:eastAsia="Times New Roman" w:cstheme="minorHAnsi"/>
+          <w:color w:val="000000"/>
+          <w:sz w:val="24"/>
+          <w:szCs w:val="24"/>
+        </w:rPr>
+      </w:pPr>
+    </w:p>
+    <w:p>
+      <w:pPr>
+        <w:spacing w:after="0" w:line="240" w:lineRule="auto"/>
+        <w:jc w:val="both"/>
+        <w:rPr>
+          <w:rFonts w:eastAsia="Times New Roman" w:cstheme="minorHAnsi"/>
+          <w:color w:val="000000"/>
+          <w:sz w:val="24"/>
+          <w:szCs w:val="24"/>
+        </w:rPr>
+      </w:pPr>
+    </w:p>
+    <w:p>
+      <w:pPr>
         <w:pStyle w:val="Heading3"/>
         <w:numPr>
           <w:ilvl w:val="2"/>
@@ -8869,18 +9418,18 @@
           <w:szCs w:val="28"/>
         </w:rPr>
       </w:pPr>
-      <w:bookmarkStart w:id="13" w:name="_Toc38885884"/>
+      <w:bookmarkStart w:id="12" w:name="_Toc38885884"/>
       <w:r>
         <w:rPr>
           <w:color w:val="4472C4" w:themeColor="accent1"/>
           <w:sz w:val="28"/>
           <w:szCs w:val="28"/>
         </w:rPr>
+        <w:lastRenderedPageBreak/>
         <w:t>Selection of the version control system</w:t>
       </w:r>
-      <w:bookmarkEnd w:id="13"/>
+      <w:bookmarkEnd w:id="12"/>
     </w:p>
-    <w:p/>
     <w:p>
       <w:pPr>
         <w:spacing w:after="0" w:line="240" w:lineRule="auto"/>
@@ -9008,123 +9557,6 @@
     </w:p>
     <w:p>
       <w:pPr>
-        <w:spacing w:after="0" w:line="240" w:lineRule="auto"/>
-        <w:ind w:left="720"/>
-        <w:jc w:val="both"/>
-        <w:rPr>
-          <w:rFonts w:eastAsia="Times New Roman" w:cstheme="minorHAnsi"/>
-          <w:color w:val="000000"/>
-          <w:sz w:val="24"/>
-          <w:szCs w:val="24"/>
-        </w:rPr>
-      </w:pPr>
-    </w:p>
-    <w:p>
-      <w:pPr>
-        <w:spacing w:after="0" w:line="240" w:lineRule="auto"/>
-        <w:ind w:left="720"/>
-        <w:jc w:val="both"/>
-        <w:rPr>
-          <w:rFonts w:eastAsia="Times New Roman" w:cstheme="minorHAnsi"/>
-          <w:color w:val="000000"/>
-          <w:sz w:val="24"/>
-          <w:szCs w:val="24"/>
-        </w:rPr>
-      </w:pPr>
-    </w:p>
-    <w:p>
-      <w:pPr>
-        <w:spacing w:after="0" w:line="240" w:lineRule="auto"/>
-        <w:ind w:left="720"/>
-        <w:jc w:val="both"/>
-        <w:rPr>
-          <w:rFonts w:eastAsia="Times New Roman" w:cstheme="minorHAnsi"/>
-          <w:color w:val="000000"/>
-          <w:sz w:val="24"/>
-          <w:szCs w:val="24"/>
-        </w:rPr>
-      </w:pPr>
-    </w:p>
-    <w:p>
-      <w:pPr>
-        <w:spacing w:after="0" w:line="240" w:lineRule="auto"/>
-        <w:ind w:left="720"/>
-        <w:jc w:val="both"/>
-        <w:rPr>
-          <w:rFonts w:eastAsia="Times New Roman" w:cstheme="minorHAnsi"/>
-          <w:color w:val="000000"/>
-          <w:sz w:val="24"/>
-          <w:szCs w:val="24"/>
-        </w:rPr>
-      </w:pPr>
-    </w:p>
-    <w:p>
-      <w:pPr>
-        <w:spacing w:after="0" w:line="240" w:lineRule="auto"/>
-        <w:ind w:left="720"/>
-        <w:jc w:val="both"/>
-        <w:rPr>
-          <w:rFonts w:eastAsia="Times New Roman" w:cstheme="minorHAnsi"/>
-          <w:color w:val="000000"/>
-          <w:sz w:val="24"/>
-          <w:szCs w:val="24"/>
-        </w:rPr>
-      </w:pPr>
-    </w:p>
-    <w:p>
-      <w:pPr>
-        <w:spacing w:after="0" w:line="240" w:lineRule="auto"/>
-        <w:ind w:left="720"/>
-        <w:jc w:val="both"/>
-        <w:rPr>
-          <w:rFonts w:eastAsia="Times New Roman" w:cstheme="minorHAnsi"/>
-          <w:color w:val="000000"/>
-          <w:sz w:val="24"/>
-          <w:szCs w:val="24"/>
-        </w:rPr>
-      </w:pPr>
-    </w:p>
-    <w:p>
-      <w:pPr>
-        <w:spacing w:after="0" w:line="240" w:lineRule="auto"/>
-        <w:ind w:left="720"/>
-        <w:jc w:val="both"/>
-        <w:rPr>
-          <w:rFonts w:eastAsia="Times New Roman" w:cstheme="minorHAnsi"/>
-          <w:color w:val="000000"/>
-          <w:sz w:val="24"/>
-          <w:szCs w:val="24"/>
-        </w:rPr>
-      </w:pPr>
-    </w:p>
-    <w:p>
-      <w:pPr>
-        <w:spacing w:after="0" w:line="240" w:lineRule="auto"/>
-        <w:ind w:left="720"/>
-        <w:jc w:val="both"/>
-        <w:rPr>
-          <w:rFonts w:eastAsia="Times New Roman" w:cstheme="minorHAnsi"/>
-          <w:color w:val="000000"/>
-          <w:sz w:val="24"/>
-          <w:szCs w:val="24"/>
-        </w:rPr>
-      </w:pPr>
-    </w:p>
-    <w:p>
-      <w:pPr>
-        <w:spacing w:after="0" w:line="240" w:lineRule="auto"/>
-        <w:ind w:left="720"/>
-        <w:jc w:val="both"/>
-        <w:rPr>
-          <w:rFonts w:eastAsia="Times New Roman" w:cstheme="minorHAnsi"/>
-          <w:sz w:val="28"/>
-          <w:szCs w:val="28"/>
-        </w:rPr>
-      </w:pPr>
-    </w:p>
-    <w:p/>
-    <w:p>
-      <w:pPr>
         <w:pStyle w:val="Heading2"/>
         <w:numPr>
           <w:ilvl w:val="1"/>
@@ -9136,18 +9568,355 @@
           <w:szCs w:val="28"/>
         </w:rPr>
       </w:pPr>
-      <w:bookmarkStart w:id="14" w:name="_Toc38885885"/>
+      <w:bookmarkStart w:id="13" w:name="_Toc38885885"/>
       <w:r>
         <w:rPr>
           <w:sz w:val="28"/>
           <w:szCs w:val="28"/>
         </w:rPr>
-        <w:lastRenderedPageBreak/>
         <w:t>Technology Stack</w:t>
       </w:r>
-      <w:bookmarkEnd w:id="14"/>
+      <w:bookmarkEnd w:id="13"/>
     </w:p>
     <w:p>
+      <w:r>
+        <w:rPr>
+          <w:noProof/>
+        </w:rPr>
+        <w:drawing>
+          <wp:anchor distT="0" distB="0" distL="114300" distR="114300" simplePos="0" relativeHeight="251692032" behindDoc="0" locked="0" layoutInCell="1" allowOverlap="1" wp14:anchorId="57D2AE66" wp14:editId="6218D4CC">
+            <wp:simplePos x="0" y="0"/>
+            <wp:positionH relativeFrom="column">
+              <wp:posOffset>636386</wp:posOffset>
+            </wp:positionH>
+            <wp:positionV relativeFrom="paragraph">
+              <wp:posOffset>3958302</wp:posOffset>
+            </wp:positionV>
+            <wp:extent cx="886691" cy="457295"/>
+            <wp:effectExtent l="0" t="0" r="8890" b="0"/>
+            <wp:wrapNone/>
+            <wp:docPr id="14" name="Picture 14" descr="MySQL - Wikipedia"/>
+            <wp:cNvGraphicFramePr>
+              <a:graphicFrameLocks xmlns:a="http://schemas.openxmlformats.org/drawingml/2006/main" noChangeAspect="1"/>
+            </wp:cNvGraphicFramePr>
+            <a:graphic xmlns:a="http://schemas.openxmlformats.org/drawingml/2006/main">
+              <a:graphicData uri="http://schemas.openxmlformats.org/drawingml/2006/picture">
+                <pic:pic xmlns:pic="http://schemas.openxmlformats.org/drawingml/2006/picture">
+                  <pic:nvPicPr>
+                    <pic:cNvPr id="0" name="Picture 7" descr="MySQL - Wikipedia"/>
+                    <pic:cNvPicPr>
+                      <a:picLocks noChangeAspect="1" noChangeArrowheads="1"/>
+                    </pic:cNvPicPr>
+                  </pic:nvPicPr>
+                  <pic:blipFill>
+                    <a:blip r:embed="rId17" cstate="print">
+                      <a:extLst>
+                        <a:ext uri="{28A0092B-C50C-407E-A947-70E740481C1C}">
+                          <a14:useLocalDpi xmlns:a14="http://schemas.microsoft.com/office/drawing/2010/main" val="0"/>
+                        </a:ext>
+                      </a:extLst>
+                    </a:blip>
+                    <a:srcRect/>
+                    <a:stretch>
+                      <a:fillRect/>
+                    </a:stretch>
+                  </pic:blipFill>
+                  <pic:spPr bwMode="auto">
+                    <a:xfrm>
+                      <a:off x="0" y="0"/>
+                      <a:ext cx="886691" cy="457295"/>
+                    </a:xfrm>
+                    <a:prstGeom prst="rect">
+                      <a:avLst/>
+                    </a:prstGeom>
+                    <a:noFill/>
+                    <a:ln>
+                      <a:noFill/>
+                    </a:ln>
+                  </pic:spPr>
+                </pic:pic>
+              </a:graphicData>
+            </a:graphic>
+            <wp14:sizeRelH relativeFrom="page">
+              <wp14:pctWidth>0</wp14:pctWidth>
+            </wp14:sizeRelH>
+            <wp14:sizeRelV relativeFrom="page">
+              <wp14:pctHeight>0</wp14:pctHeight>
+            </wp14:sizeRelV>
+          </wp:anchor>
+        </w:drawing>
+      </w:r>
+      <w:r>
+        <w:rPr>
+          <w:noProof/>
+        </w:rPr>
+        <w:drawing>
+          <wp:anchor distT="0" distB="0" distL="114300" distR="114300" simplePos="0" relativeHeight="251691008" behindDoc="0" locked="0" layoutInCell="1" allowOverlap="1" wp14:anchorId="20129696" wp14:editId="17BF6516">
+            <wp:simplePos x="0" y="0"/>
+            <wp:positionH relativeFrom="margin">
+              <wp:posOffset>3822874</wp:posOffset>
+            </wp:positionH>
+            <wp:positionV relativeFrom="paragraph">
+              <wp:posOffset>3033222</wp:posOffset>
+            </wp:positionV>
+            <wp:extent cx="1245870" cy="449580"/>
+            <wp:effectExtent l="0" t="0" r="0" b="7620"/>
+            <wp:wrapTopAndBottom/>
+            <wp:docPr id="13" name="Picture 13" descr="Express - Node.js web application framework"/>
+            <wp:cNvGraphicFramePr>
+              <a:graphicFrameLocks xmlns:a="http://schemas.openxmlformats.org/drawingml/2006/main" noChangeAspect="1"/>
+            </wp:cNvGraphicFramePr>
+            <a:graphic xmlns:a="http://schemas.openxmlformats.org/drawingml/2006/main">
+              <a:graphicData uri="http://schemas.openxmlformats.org/drawingml/2006/picture">
+                <pic:pic xmlns:pic="http://schemas.openxmlformats.org/drawingml/2006/picture">
+                  <pic:nvPicPr>
+                    <pic:cNvPr id="0" name="Picture 5" descr="Express - Node.js web application framework"/>
+                    <pic:cNvPicPr>
+                      <a:picLocks noChangeAspect="1" noChangeArrowheads="1"/>
+                    </pic:cNvPicPr>
+                  </pic:nvPicPr>
+                  <pic:blipFill>
+                    <a:blip r:embed="rId18" cstate="print">
+                      <a:extLst>
+                        <a:ext uri="{28A0092B-C50C-407E-A947-70E740481C1C}">
+                          <a14:useLocalDpi xmlns:a14="http://schemas.microsoft.com/office/drawing/2010/main" val="0"/>
+                        </a:ext>
+                      </a:extLst>
+                    </a:blip>
+                    <a:srcRect/>
+                    <a:stretch>
+                      <a:fillRect/>
+                    </a:stretch>
+                  </pic:blipFill>
+                  <pic:spPr bwMode="auto">
+                    <a:xfrm>
+                      <a:off x="0" y="0"/>
+                      <a:ext cx="1245870" cy="449580"/>
+                    </a:xfrm>
+                    <a:prstGeom prst="rect">
+                      <a:avLst/>
+                    </a:prstGeom>
+                    <a:noFill/>
+                    <a:ln>
+                      <a:noFill/>
+                    </a:ln>
+                  </pic:spPr>
+                </pic:pic>
+              </a:graphicData>
+            </a:graphic>
+            <wp14:sizeRelH relativeFrom="page">
+              <wp14:pctWidth>0</wp14:pctWidth>
+            </wp14:sizeRelH>
+            <wp14:sizeRelV relativeFrom="page">
+              <wp14:pctHeight>0</wp14:pctHeight>
+            </wp14:sizeRelV>
+          </wp:anchor>
+        </w:drawing>
+      </w:r>
+      <w:r>
+        <w:rPr>
+          <w:noProof/>
+        </w:rPr>
+        <w:drawing>
+          <wp:anchor distT="0" distB="0" distL="114300" distR="114300" simplePos="0" relativeHeight="251689984" behindDoc="0" locked="0" layoutInCell="1" allowOverlap="1" wp14:anchorId="06F65E2D" wp14:editId="441A4236">
+            <wp:simplePos x="0" y="0"/>
+            <wp:positionH relativeFrom="margin">
+              <wp:posOffset>671888</wp:posOffset>
+            </wp:positionH>
+            <wp:positionV relativeFrom="paragraph">
+              <wp:posOffset>2929486</wp:posOffset>
+            </wp:positionV>
+            <wp:extent cx="1145774" cy="701098"/>
+            <wp:effectExtent l="0" t="0" r="0" b="3810"/>
+            <wp:wrapNone/>
+            <wp:docPr id="12" name="Picture 12"/>
+            <wp:cNvGraphicFramePr>
+              <a:graphicFrameLocks xmlns:a="http://schemas.openxmlformats.org/drawingml/2006/main" noChangeAspect="1"/>
+            </wp:cNvGraphicFramePr>
+            <a:graphic xmlns:a="http://schemas.openxmlformats.org/drawingml/2006/main">
+              <a:graphicData uri="http://schemas.openxmlformats.org/drawingml/2006/picture">
+                <pic:pic xmlns:pic="http://schemas.openxmlformats.org/drawingml/2006/picture">
+                  <pic:nvPicPr>
+                    <pic:cNvPr id="0" name="Picture 3"/>
+                    <pic:cNvPicPr>
+                      <a:picLocks noChangeAspect="1" noChangeArrowheads="1"/>
+                    </pic:cNvPicPr>
+                  </pic:nvPicPr>
+                  <pic:blipFill>
+                    <a:blip r:embed="rId19" cstate="print">
+                      <a:extLst>
+                        <a:ext uri="{28A0092B-C50C-407E-A947-70E740481C1C}">
+                          <a14:useLocalDpi xmlns:a14="http://schemas.microsoft.com/office/drawing/2010/main" val="0"/>
+                        </a:ext>
+                      </a:extLst>
+                    </a:blip>
+                    <a:srcRect/>
+                    <a:stretch>
+                      <a:fillRect/>
+                    </a:stretch>
+                  </pic:blipFill>
+                  <pic:spPr bwMode="auto">
+                    <a:xfrm>
+                      <a:off x="0" y="0"/>
+                      <a:ext cx="1145774" cy="701098"/>
+                    </a:xfrm>
+                    <a:prstGeom prst="rect">
+                      <a:avLst/>
+                    </a:prstGeom>
+                    <a:noFill/>
+                    <a:ln>
+                      <a:noFill/>
+                    </a:ln>
+                  </pic:spPr>
+                </pic:pic>
+              </a:graphicData>
+            </a:graphic>
+            <wp14:sizeRelH relativeFrom="page">
+              <wp14:pctWidth>0</wp14:pctWidth>
+            </wp14:sizeRelH>
+            <wp14:sizeRelV relativeFrom="page">
+              <wp14:pctHeight>0</wp14:pctHeight>
+            </wp14:sizeRelV>
+          </wp:anchor>
+        </w:drawing>
+      </w:r>
+      <w:r>
+        <w:rPr>
+          <w:noProof/>
+        </w:rPr>
+        <w:drawing>
+          <wp:anchor distT="0" distB="0" distL="114300" distR="114300" simplePos="0" relativeHeight="251688960" behindDoc="0" locked="0" layoutInCell="1" allowOverlap="1" wp14:anchorId="14459512" wp14:editId="5A6490F0">
+            <wp:simplePos x="0" y="0"/>
+            <wp:positionH relativeFrom="column">
+              <wp:posOffset>4080163</wp:posOffset>
+            </wp:positionH>
+            <wp:positionV relativeFrom="paragraph">
+              <wp:posOffset>547197</wp:posOffset>
+            </wp:positionV>
+            <wp:extent cx="824345" cy="824345"/>
+            <wp:effectExtent l="0" t="0" r="0" b="0"/>
+            <wp:wrapNone/>
+            <wp:docPr id="11" name="Picture 11" descr="Angular - PRESS KIT"/>
+            <wp:cNvGraphicFramePr>
+              <a:graphicFrameLocks xmlns:a="http://schemas.openxmlformats.org/drawingml/2006/main" noChangeAspect="1"/>
+            </wp:cNvGraphicFramePr>
+            <a:graphic xmlns:a="http://schemas.openxmlformats.org/drawingml/2006/main">
+              <a:graphicData uri="http://schemas.openxmlformats.org/drawingml/2006/picture">
+                <pic:pic xmlns:pic="http://schemas.openxmlformats.org/drawingml/2006/picture">
+                  <pic:nvPicPr>
+                    <pic:cNvPr id="0" name="Picture 1" descr="Angular - PRESS KIT"/>
+                    <pic:cNvPicPr>
+                      <a:picLocks noChangeAspect="1" noChangeArrowheads="1"/>
+                    </pic:cNvPicPr>
+                  </pic:nvPicPr>
+                  <pic:blipFill>
+                    <a:blip r:embed="rId20" cstate="print">
+                      <a:extLst>
+                        <a:ext uri="{28A0092B-C50C-407E-A947-70E740481C1C}">
+                          <a14:useLocalDpi xmlns:a14="http://schemas.microsoft.com/office/drawing/2010/main" val="0"/>
+                        </a:ext>
+                      </a:extLst>
+                    </a:blip>
+                    <a:srcRect/>
+                    <a:stretch>
+                      <a:fillRect/>
+                    </a:stretch>
+                  </pic:blipFill>
+                  <pic:spPr bwMode="auto">
+                    <a:xfrm>
+                      <a:off x="0" y="0"/>
+                      <a:ext cx="824345" cy="824345"/>
+                    </a:xfrm>
+                    <a:prstGeom prst="rect">
+                      <a:avLst/>
+                    </a:prstGeom>
+                    <a:noFill/>
+                    <a:ln>
+                      <a:noFill/>
+                    </a:ln>
+                  </pic:spPr>
+                </pic:pic>
+              </a:graphicData>
+            </a:graphic>
+            <wp14:sizeRelH relativeFrom="page">
+              <wp14:pctWidth>0</wp14:pctWidth>
+            </wp14:sizeRelH>
+            <wp14:sizeRelV relativeFrom="page">
+              <wp14:pctHeight>0</wp14:pctHeight>
+            </wp14:sizeRelV>
+          </wp:anchor>
+        </w:drawing>
+      </w:r>
+      <w:r>
+        <w:rPr>
+          <w:rFonts w:ascii="Arial" w:hAnsi="Arial" w:cs="Arial"/>
+          <w:noProof/>
+          <w:color w:val="000000"/>
+          <w:bdr w:val="none" w:sz="0" w:space="0" w:color="auto" w:frame="1"/>
+        </w:rPr>
+        <w:drawing>
+          <wp:anchor distT="0" distB="0" distL="114300" distR="114300" simplePos="0" relativeHeight="251685888" behindDoc="0" locked="0" layoutInCell="1" allowOverlap="1" wp14:anchorId="530C2022" wp14:editId="03B3983A">
+            <wp:simplePos x="0" y="0"/>
+            <wp:positionH relativeFrom="margin">
+              <wp:align>center</wp:align>
+            </wp:positionH>
+            <wp:positionV relativeFrom="paragraph">
+              <wp:posOffset>204816</wp:posOffset>
+            </wp:positionV>
+            <wp:extent cx="5998845" cy="6426200"/>
+            <wp:effectExtent l="0" t="0" r="1905" b="0"/>
+            <wp:wrapSquare wrapText="bothSides"/>
+            <wp:docPr id="26" name="Picture 26"/>
+            <wp:cNvGraphicFramePr>
+              <a:graphicFrameLocks xmlns:a="http://schemas.openxmlformats.org/drawingml/2006/main" noChangeAspect="1"/>
+            </wp:cNvGraphicFramePr>
+            <a:graphic xmlns:a="http://schemas.openxmlformats.org/drawingml/2006/main">
+              <a:graphicData uri="http://schemas.openxmlformats.org/drawingml/2006/picture">
+                <pic:pic xmlns:pic="http://schemas.openxmlformats.org/drawingml/2006/picture">
+                  <pic:nvPicPr>
+                    <pic:cNvPr id="0" name="Picture 1"/>
+                    <pic:cNvPicPr>
+                      <a:picLocks noChangeAspect="1" noChangeArrowheads="1"/>
+                    </pic:cNvPicPr>
+                  </pic:nvPicPr>
+                  <pic:blipFill>
+                    <a:blip r:embed="rId21">
+                      <a:extLst>
+                        <a:ext uri="{28A0092B-C50C-407E-A947-70E740481C1C}">
+                          <a14:useLocalDpi xmlns:a14="http://schemas.microsoft.com/office/drawing/2010/main" val="0"/>
+                        </a:ext>
+                      </a:extLst>
+                    </a:blip>
+                    <a:srcRect/>
+                    <a:stretch>
+                      <a:fillRect/>
+                    </a:stretch>
+                  </pic:blipFill>
+                  <pic:spPr bwMode="auto">
+                    <a:xfrm>
+                      <a:off x="0" y="0"/>
+                      <a:ext cx="5998845" cy="6426200"/>
+                    </a:xfrm>
+                    <a:prstGeom prst="rect">
+                      <a:avLst/>
+                    </a:prstGeom>
+                    <a:noFill/>
+                    <a:ln>
+                      <a:noFill/>
+                    </a:ln>
+                  </pic:spPr>
+                </pic:pic>
+              </a:graphicData>
+            </a:graphic>
+            <wp14:sizeRelH relativeFrom="page">
+              <wp14:pctWidth>0</wp14:pctWidth>
+            </wp14:sizeRelH>
+            <wp14:sizeRelV relativeFrom="page">
+              <wp14:pctHeight>0</wp14:pctHeight>
+            </wp14:sizeRelV>
+          </wp:anchor>
+        </w:drawing>
+      </w:r>
       <w:r>
         <w:rPr>
           <w:noProof/>
@@ -9155,7 +9924,7 @@
         <mc:AlternateContent>
           <mc:Choice Requires="wps">
             <w:drawing>
-              <wp:anchor distT="0" distB="0" distL="114300" distR="114300" simplePos="0" relativeHeight="251687936" behindDoc="0" locked="0" layoutInCell="1" allowOverlap="1" wp14:anchorId="31215AF6" wp14:editId="31780515">
+              <wp:anchor distT="0" distB="0" distL="114300" distR="114300" simplePos="0" relativeHeight="251687936" behindDoc="0" locked="0" layoutInCell="1" allowOverlap="1" wp14:anchorId="31215AF6" wp14:editId="379F2E81">
                 <wp:simplePos x="0" y="0"/>
                 <wp:positionH relativeFrom="column">
                   <wp:posOffset>-318770</wp:posOffset>
@@ -9200,7 +9969,7 @@
                                 <w:bdr w:val="none" w:sz="0" w:space="0" w:color="auto" w:frame="1"/>
                               </w:rPr>
                             </w:pPr>
-                            <w:bookmarkStart w:id="15" w:name="_Toc38885933"/>
+                            <w:bookmarkStart w:id="14" w:name="_Toc38885933"/>
                             <w:r>
                               <w:t xml:space="preserve">Figure </w:t>
                             </w:r>
@@ -9215,7 +9984,7 @@
                             <w:r>
                               <w:t xml:space="preserve"> Technology Stack</w:t>
                             </w:r>
-                            <w:bookmarkEnd w:id="15"/>
+                            <w:bookmarkEnd w:id="14"/>
                           </w:p>
                         </w:txbxContent>
                       </wps:txbx>
@@ -9251,7 +10020,7 @@
                           <w:bdr w:val="none" w:sz="0" w:space="0" w:color="auto" w:frame="1"/>
                         </w:rPr>
                       </w:pPr>
-                      <w:bookmarkStart w:id="16" w:name="_Toc38885933"/>
+                      <w:bookmarkStart w:id="15" w:name="_Toc38885933"/>
                       <w:r>
                         <w:t xml:space="preserve">Figure </w:t>
                       </w:r>
@@ -9266,7 +10035,7 @@
                       <w:r>
                         <w:t xml:space="preserve"> Technology Stack</w:t>
                       </w:r>
-                      <w:bookmarkEnd w:id="16"/>
+                      <w:bookmarkEnd w:id="15"/>
                     </w:p>
                   </w:txbxContent>
                 </v:textbox>
@@ -9276,124 +10045,6 @@
           </mc:Fallback>
         </mc:AlternateContent>
       </w:r>
-      <w:r>
-        <w:rPr>
-          <w:rFonts w:ascii="Arial" w:hAnsi="Arial" w:cs="Arial"/>
-          <w:noProof/>
-          <w:color w:val="000000"/>
-          <w:bdr w:val="none" w:sz="0" w:space="0" w:color="auto" w:frame="1"/>
-        </w:rPr>
-        <w:drawing>
-          <wp:anchor distT="0" distB="0" distL="114300" distR="114300" simplePos="0" relativeHeight="251685888" behindDoc="0" locked="0" layoutInCell="1" allowOverlap="1" wp14:anchorId="530C2022" wp14:editId="7236A483">
-            <wp:simplePos x="0" y="0"/>
-            <wp:positionH relativeFrom="margin">
-              <wp:align>center</wp:align>
-            </wp:positionH>
-            <wp:positionV relativeFrom="paragraph">
-              <wp:posOffset>279458</wp:posOffset>
-            </wp:positionV>
-            <wp:extent cx="6369602" cy="6823364"/>
-            <wp:effectExtent l="0" t="0" r="0" b="0"/>
-            <wp:wrapSquare wrapText="bothSides"/>
-            <wp:docPr id="26" name="Picture 26"/>
-            <wp:cNvGraphicFramePr>
-              <a:graphicFrameLocks xmlns:a="http://schemas.openxmlformats.org/drawingml/2006/main" noChangeAspect="1"/>
-            </wp:cNvGraphicFramePr>
-            <a:graphic xmlns:a="http://schemas.openxmlformats.org/drawingml/2006/main">
-              <a:graphicData uri="http://schemas.openxmlformats.org/drawingml/2006/picture">
-                <pic:pic xmlns:pic="http://schemas.openxmlformats.org/drawingml/2006/picture">
-                  <pic:nvPicPr>
-                    <pic:cNvPr id="0" name="Picture 1"/>
-                    <pic:cNvPicPr>
-                      <a:picLocks noChangeAspect="1" noChangeArrowheads="1"/>
-                    </pic:cNvPicPr>
-                  </pic:nvPicPr>
-                  <pic:blipFill>
-                    <a:blip r:embed="rId17">
-                      <a:extLst>
-                        <a:ext uri="{28A0092B-C50C-407E-A947-70E740481C1C}">
-                          <a14:useLocalDpi xmlns:a14="http://schemas.microsoft.com/office/drawing/2010/main" val="0"/>
-                        </a:ext>
-                      </a:extLst>
-                    </a:blip>
-                    <a:srcRect/>
-                    <a:stretch>
-                      <a:fillRect/>
-                    </a:stretch>
-                  </pic:blipFill>
-                  <pic:spPr bwMode="auto">
-                    <a:xfrm>
-                      <a:off x="0" y="0"/>
-                      <a:ext cx="6369602" cy="6823364"/>
-                    </a:xfrm>
-                    <a:prstGeom prst="rect">
-                      <a:avLst/>
-                    </a:prstGeom>
-                    <a:noFill/>
-                    <a:ln>
-                      <a:noFill/>
-                    </a:ln>
-                  </pic:spPr>
-                </pic:pic>
-              </a:graphicData>
-            </a:graphic>
-            <wp14:sizeRelH relativeFrom="page">
-              <wp14:pctWidth>0</wp14:pctWidth>
-            </wp14:sizeRelH>
-            <wp14:sizeRelV relativeFrom="page">
-              <wp14:pctHeight>0</wp14:pctHeight>
-            </wp14:sizeRelV>
-          </wp:anchor>
-        </w:drawing>
-      </w:r>
-    </w:p>
-    <w:p>
-      <w:pPr>
-        <w:jc w:val="center"/>
-      </w:pPr>
-    </w:p>
-    <w:p>
-      <w:pPr>
-        <w:pStyle w:val="ListParagraph"/>
-        <w:spacing w:line="240" w:lineRule="auto"/>
-        <w:jc w:val="both"/>
-        <w:rPr>
-          <w:sz w:val="24"/>
-          <w:szCs w:val="24"/>
-        </w:rPr>
-      </w:pPr>
-    </w:p>
-    <w:p>
-      <w:pPr>
-        <w:pStyle w:val="ListParagraph"/>
-        <w:spacing w:line="240" w:lineRule="auto"/>
-        <w:jc w:val="both"/>
-        <w:rPr>
-          <w:sz w:val="24"/>
-          <w:szCs w:val="24"/>
-        </w:rPr>
-      </w:pPr>
-    </w:p>
-    <w:p>
-      <w:pPr>
-        <w:pStyle w:val="ListParagraph"/>
-        <w:spacing w:line="240" w:lineRule="auto"/>
-        <w:jc w:val="both"/>
-        <w:rPr>
-          <w:sz w:val="24"/>
-          <w:szCs w:val="24"/>
-        </w:rPr>
-      </w:pPr>
-    </w:p>
-    <w:p>
-      <w:pPr>
-        <w:spacing w:line="240" w:lineRule="auto"/>
-        <w:jc w:val="both"/>
-        <w:rPr>
-          <w:sz w:val="24"/>
-          <w:szCs w:val="24"/>
-        </w:rPr>
-      </w:pPr>
     </w:p>
     <w:p>
       <w:pPr>
@@ -9409,7 +10060,7 @@
           <w:szCs w:val="28"/>
         </w:rPr>
       </w:pPr>
-      <w:bookmarkStart w:id="17" w:name="_Toc38885886"/>
+      <w:bookmarkStart w:id="16" w:name="_Toc38885886"/>
       <w:r>
         <w:rPr>
           <w:color w:val="4472C4" w:themeColor="accent1"/>
@@ -9419,7 +10070,7 @@
         <w:lastRenderedPageBreak/>
         <w:t>Data Set</w:t>
       </w:r>
-      <w:bookmarkEnd w:id="17"/>
+      <w:bookmarkEnd w:id="16"/>
     </w:p>
     <w:p>
       <w:pPr>
@@ -9467,7 +10118,7 @@
         </w:rPr>
         <w:t xml:space="preserve">Since we are specializing in weed, we had a hard time gathering this dataset. Image set with above thousand images and all with quality images wasn't easy. We got an image set from </w:t>
       </w:r>
-      <w:hyperlink r:id="rId18" w:history="1">
+      <w:hyperlink r:id="rId22" w:history="1">
         <w:r>
           <w:rPr>
             <w:rStyle w:val="Hyperlink"/>
@@ -9491,16 +10142,6 @@
     </w:p>
     <w:p>
       <w:pPr>
-        <w:jc w:val="both"/>
-        <w:rPr>
-          <w:rFonts w:cstheme="minorHAnsi"/>
-          <w:sz w:val="24"/>
-          <w:szCs w:val="24"/>
-        </w:rPr>
-      </w:pPr>
-    </w:p>
-    <w:p>
-      <w:pPr>
         <w:pStyle w:val="Heading2"/>
         <w:numPr>
           <w:ilvl w:val="1"/>
@@ -9513,7 +10154,7 @@
           <w:szCs w:val="28"/>
         </w:rPr>
       </w:pPr>
-      <w:bookmarkStart w:id="18" w:name="_Toc38885887"/>
+      <w:bookmarkStart w:id="17" w:name="_Toc38885887"/>
       <w:r>
         <w:rPr>
           <w:color w:val="4472C4" w:themeColor="accent1"/>
@@ -9530,7 +10171,7 @@
         </w:rPr>
         <w:t>d</w:t>
       </w:r>
-      <w:bookmarkEnd w:id="18"/>
+      <w:bookmarkEnd w:id="17"/>
     </w:p>
     <w:p>
       <w:pPr>
@@ -9546,7 +10187,7 @@
           <w:szCs w:val="28"/>
         </w:rPr>
       </w:pPr>
-      <w:bookmarkStart w:id="19" w:name="_Toc38885888"/>
+      <w:bookmarkStart w:id="18" w:name="_Toc38885888"/>
       <w:r>
         <w:rPr>
           <w:color w:val="4472C4" w:themeColor="accent1"/>
@@ -9555,7 +10196,7 @@
         </w:rPr>
         <w:t>Data set Pre-Processing</w:t>
       </w:r>
-      <w:bookmarkEnd w:id="19"/>
+      <w:bookmarkEnd w:id="18"/>
     </w:p>
     <w:p>
       <w:pPr>
@@ -9599,45 +10240,38 @@
           <w:sz w:val="24"/>
           <w:szCs w:val="24"/>
         </w:rPr>
-        <w:t xml:space="preserve"> a model</w:t>
+        <w:t xml:space="preserve"> a </w:t>
       </w:r>
       <w:r>
         <w:rPr>
           <w:sz w:val="24"/>
           <w:szCs w:val="24"/>
         </w:rPr>
+        <w:t>model,</w:t>
+      </w:r>
+      <w:r>
+        <w:rPr>
+          <w:sz w:val="24"/>
+          <w:szCs w:val="24"/>
+        </w:rPr>
         <w:t xml:space="preserve"> we should make them all similar to a particular size and color and then we should extract the data from those images.</w:t>
       </w:r>
     </w:p>
     <w:p>
       <w:pPr>
+        <w:keepNext/>
         <w:spacing w:line="240" w:lineRule="auto"/>
         <w:jc w:val="both"/>
-        <w:rPr>
-          <w:sz w:val="24"/>
-          <w:szCs w:val="24"/>
-        </w:rPr>
-      </w:pPr>
-    </w:p>
-    <w:p>
-      <w:pPr>
-        <w:keepNext/>
-        <w:spacing w:line="240" w:lineRule="auto"/>
-      </w:pPr>
-      <w:r>
-        <w:rPr>
-          <w:rFonts w:ascii="Arial" w:hAnsi="Arial" w:cs="Arial"/>
+      </w:pPr>
+      <w:r>
+        <w:rPr>
           <w:noProof/>
-          <w:color w:val="000000"/>
-          <w:sz w:val="28"/>
-          <w:szCs w:val="28"/>
-          <w:bdr w:val="none" w:sz="0" w:space="0" w:color="auto" w:frame="1"/>
         </w:rPr>
         <w:drawing>
-          <wp:inline distT="0" distB="0" distL="0" distR="0" wp14:anchorId="013B838E" wp14:editId="2955F76D">
-            <wp:extent cx="5731510" cy="1972945"/>
-            <wp:effectExtent l="0" t="0" r="2540" b="8255"/>
-            <wp:docPr id="28" name="Picture 28"/>
+          <wp:inline distT="0" distB="0" distL="0" distR="0" wp14:anchorId="2490E984" wp14:editId="60471721">
+            <wp:extent cx="5731510" cy="306070"/>
+            <wp:effectExtent l="0" t="0" r="2540" b="0"/>
+            <wp:docPr id="4" name="Picture 4"/>
             <wp:cNvGraphicFramePr>
               <a:graphicFrameLocks xmlns:a="http://schemas.openxmlformats.org/drawingml/2006/main" noChangeAspect="1"/>
             </wp:cNvGraphicFramePr>
@@ -9645,36 +10279,23 @@
               <a:graphicData uri="http://schemas.openxmlformats.org/drawingml/2006/picture">
                 <pic:pic xmlns:pic="http://schemas.openxmlformats.org/drawingml/2006/picture">
                   <pic:nvPicPr>
-                    <pic:cNvPr id="0" name="Picture 3"/>
-                    <pic:cNvPicPr>
-                      <a:picLocks noChangeAspect="1" noChangeArrowheads="1"/>
-                    </pic:cNvPicPr>
+                    <pic:cNvPr id="1" name=""/>
+                    <pic:cNvPicPr/>
                   </pic:nvPicPr>
                   <pic:blipFill>
-                    <a:blip r:embed="rId19">
-                      <a:extLst>
-                        <a:ext uri="{28A0092B-C50C-407E-A947-70E740481C1C}">
-                          <a14:useLocalDpi xmlns:a14="http://schemas.microsoft.com/office/drawing/2010/main" val="0"/>
-                        </a:ext>
-                      </a:extLst>
-                    </a:blip>
-                    <a:srcRect/>
+                    <a:blip r:embed="rId23"/>
                     <a:stretch>
                       <a:fillRect/>
                     </a:stretch>
                   </pic:blipFill>
-                  <pic:spPr bwMode="auto">
+                  <pic:spPr>
                     <a:xfrm>
                       <a:off x="0" y="0"/>
-                      <a:ext cx="5731510" cy="1972945"/>
+                      <a:ext cx="5731510" cy="306070"/>
                     </a:xfrm>
                     <a:prstGeom prst="rect">
                       <a:avLst/>
                     </a:prstGeom>
-                    <a:noFill/>
-                    <a:ln>
-                      <a:noFill/>
-                    </a:ln>
                   </pic:spPr>
                 </pic:pic>
               </a:graphicData>
@@ -9687,8 +10308,11 @@
       <w:pPr>
         <w:pStyle w:val="Caption"/>
         <w:jc w:val="center"/>
-      </w:pPr>
-      <w:bookmarkStart w:id="20" w:name="_Toc38885934"/>
+        <w:rPr>
+          <w:sz w:val="24"/>
+          <w:szCs w:val="24"/>
+        </w:rPr>
+      </w:pPr>
       <w:r>
         <w:t xml:space="preserve">Figure </w:t>
       </w:r>
@@ -9701,9 +10325,80 @@
         </w:r>
       </w:fldSimple>
       <w:r>
+        <w:rPr>
+          <w:noProof/>
+        </w:rPr>
+        <w:t xml:space="preserve"> File path to the data set</w:t>
+      </w:r>
+    </w:p>
+    <w:p>
+      <w:pPr>
+        <w:keepNext/>
+        <w:spacing w:line="240" w:lineRule="auto"/>
+        <w:jc w:val="center"/>
+      </w:pPr>
+      <w:r>
+        <w:rPr>
+          <w:noProof/>
+        </w:rPr>
+        <w:drawing>
+          <wp:inline distT="0" distB="0" distL="0" distR="0" wp14:anchorId="1EA2B5AE" wp14:editId="0A99044A">
+            <wp:extent cx="5731510" cy="1885315"/>
+            <wp:effectExtent l="0" t="0" r="2540" b="635"/>
+            <wp:docPr id="3" name="Picture 3"/>
+            <wp:cNvGraphicFramePr>
+              <a:graphicFrameLocks xmlns:a="http://schemas.openxmlformats.org/drawingml/2006/main" noChangeAspect="1"/>
+            </wp:cNvGraphicFramePr>
+            <a:graphic xmlns:a="http://schemas.openxmlformats.org/drawingml/2006/main">
+              <a:graphicData uri="http://schemas.openxmlformats.org/drawingml/2006/picture">
+                <pic:pic xmlns:pic="http://schemas.openxmlformats.org/drawingml/2006/picture">
+                  <pic:nvPicPr>
+                    <pic:cNvPr id="1" name=""/>
+                    <pic:cNvPicPr/>
+                  </pic:nvPicPr>
+                  <pic:blipFill>
+                    <a:blip r:embed="rId24"/>
+                    <a:stretch>
+                      <a:fillRect/>
+                    </a:stretch>
+                  </pic:blipFill>
+                  <pic:spPr>
+                    <a:xfrm>
+                      <a:off x="0" y="0"/>
+                      <a:ext cx="5731510" cy="1885315"/>
+                    </a:xfrm>
+                    <a:prstGeom prst="rect">
+                      <a:avLst/>
+                    </a:prstGeom>
+                  </pic:spPr>
+                </pic:pic>
+              </a:graphicData>
+            </a:graphic>
+          </wp:inline>
+        </w:drawing>
+      </w:r>
+    </w:p>
+    <w:p>
+      <w:pPr>
+        <w:pStyle w:val="Caption"/>
+        <w:jc w:val="center"/>
+      </w:pPr>
+      <w:bookmarkStart w:id="19" w:name="_Toc38885934"/>
+      <w:r>
+        <w:t xml:space="preserve">Figure </w:t>
+      </w:r>
+      <w:fldSimple w:instr=" SEQ Figure \* ARABIC ">
+        <w:r>
+          <w:rPr>
+            <w:noProof/>
+          </w:rPr>
+          <w:t>3</w:t>
+        </w:r>
+      </w:fldSimple>
+      <w:r>
         <w:t xml:space="preserve"> Data Set gray scaling and resizing</w:t>
       </w:r>
-      <w:bookmarkEnd w:id="20"/>
+      <w:bookmarkEnd w:id="19"/>
     </w:p>
     <w:p>
       <w:pPr>
@@ -9746,7 +10441,7 @@
                     <pic:cNvPicPr/>
                   </pic:nvPicPr>
                   <pic:blipFill>
-                    <a:blip r:embed="rId20"/>
+                    <a:blip r:embed="rId25"/>
                     <a:stretch>
                       <a:fillRect/>
                     </a:stretch>
@@ -9772,93 +10467,7 @@
         <w:pStyle w:val="Caption"/>
         <w:jc w:val="center"/>
       </w:pPr>
-      <w:bookmarkStart w:id="21" w:name="_Toc38885935"/>
-      <w:r>
-        <w:t xml:space="preserve">Figure </w:t>
-      </w:r>
-      <w:fldSimple w:instr=" SEQ Figure \* ARABIC ">
-        <w:r>
-          <w:rPr>
-            <w:noProof/>
-          </w:rPr>
-          <w:t>3</w:t>
-        </w:r>
-      </w:fldSimple>
-      <w:r>
-        <w:t xml:space="preserve"> Imports for pre-processing</w:t>
-      </w:r>
-      <w:bookmarkEnd w:id="21"/>
-    </w:p>
-    <w:p/>
-    <w:p>
-      <w:pPr>
-        <w:keepNext/>
-        <w:jc w:val="center"/>
-      </w:pPr>
-      <w:r>
-        <w:rPr>
-          <w:rFonts w:ascii="Arial" w:hAnsi="Arial" w:cs="Arial"/>
-          <w:noProof/>
-          <w:color w:val="000000"/>
-          <w:bdr w:val="none" w:sz="0" w:space="0" w:color="auto" w:frame="1"/>
-        </w:rPr>
-        <w:lastRenderedPageBreak/>
-        <w:drawing>
-          <wp:inline distT="0" distB="0" distL="0" distR="0" wp14:anchorId="384E6AD6" wp14:editId="3A635D20">
-            <wp:extent cx="3934344" cy="3633593"/>
-            <wp:effectExtent l="0" t="0" r="9525" b="5080"/>
-            <wp:docPr id="30" name="Picture 30"/>
-            <wp:cNvGraphicFramePr>
-              <a:graphicFrameLocks xmlns:a="http://schemas.openxmlformats.org/drawingml/2006/main" noChangeAspect="1"/>
-            </wp:cNvGraphicFramePr>
-            <a:graphic xmlns:a="http://schemas.openxmlformats.org/drawingml/2006/main">
-              <a:graphicData uri="http://schemas.openxmlformats.org/drawingml/2006/picture">
-                <pic:pic xmlns:pic="http://schemas.openxmlformats.org/drawingml/2006/picture">
-                  <pic:nvPicPr>
-                    <pic:cNvPr id="0" name="Picture 5"/>
-                    <pic:cNvPicPr>
-                      <a:picLocks noChangeAspect="1" noChangeArrowheads="1"/>
-                    </pic:cNvPicPr>
-                  </pic:nvPicPr>
-                  <pic:blipFill>
-                    <a:blip r:embed="rId21">
-                      <a:extLst>
-                        <a:ext uri="{28A0092B-C50C-407E-A947-70E740481C1C}">
-                          <a14:useLocalDpi xmlns:a14="http://schemas.microsoft.com/office/drawing/2010/main" val="0"/>
-                        </a:ext>
-                      </a:extLst>
-                    </a:blip>
-                    <a:srcRect/>
-                    <a:stretch>
-                      <a:fillRect/>
-                    </a:stretch>
-                  </pic:blipFill>
-                  <pic:spPr bwMode="auto">
-                    <a:xfrm>
-                      <a:off x="0" y="0"/>
-                      <a:ext cx="4067031" cy="3756137"/>
-                    </a:xfrm>
-                    <a:prstGeom prst="rect">
-                      <a:avLst/>
-                    </a:prstGeom>
-                    <a:noFill/>
-                    <a:ln>
-                      <a:noFill/>
-                    </a:ln>
-                  </pic:spPr>
-                </pic:pic>
-              </a:graphicData>
-            </a:graphic>
-          </wp:inline>
-        </w:drawing>
-      </w:r>
-    </w:p>
-    <w:p>
-      <w:pPr>
-        <w:pStyle w:val="Caption"/>
-        <w:jc w:val="center"/>
-      </w:pPr>
-      <w:bookmarkStart w:id="22" w:name="_Toc38885936"/>
+      <w:bookmarkStart w:id="20" w:name="_Toc38885935"/>
       <w:r>
         <w:t xml:space="preserve">Figure </w:t>
       </w:r>
@@ -9871,71 +10480,9 @@
         </w:r>
       </w:fldSimple>
       <w:r>
-        <w:t xml:space="preserve"> Extracting the weights to two pickles</w:t>
-      </w:r>
-      <w:bookmarkEnd w:id="22"/>
-    </w:p>
-    <w:p>
-      <w:pPr>
-        <w:jc w:val="both"/>
-        <w:rPr>
-          <w:sz w:val="24"/>
-          <w:szCs w:val="24"/>
-        </w:rPr>
-      </w:pPr>
-      <w:r>
-        <w:rPr>
-          <w:sz w:val="24"/>
-          <w:szCs w:val="24"/>
-        </w:rPr>
-        <w:t xml:space="preserve">In the above code first, we reshape our images and then we create two </w:t>
-      </w:r>
-      <w:r>
-        <w:rPr>
-          <w:sz w:val="24"/>
-          <w:szCs w:val="24"/>
-        </w:rPr>
-        <w:t>arrays</w:t>
-      </w:r>
-      <w:r>
-        <w:rPr>
-          <w:sz w:val="24"/>
-          <w:szCs w:val="24"/>
-        </w:rPr>
-        <w:t xml:space="preserve"> and then we insert our </w:t>
-      </w:r>
-      <w:r>
-        <w:rPr>
-          <w:sz w:val="24"/>
-          <w:szCs w:val="24"/>
-        </w:rPr>
-        <w:t>weights of each image to the particular array according to the category. After that we save those two arrays as two pickles to be used in our model training.</w:t>
-      </w:r>
-    </w:p>
-    <w:p>
-      <w:pPr>
-        <w:pStyle w:val="Heading3"/>
-        <w:numPr>
-          <w:ilvl w:val="2"/>
-          <w:numId w:val="1"/>
-        </w:numPr>
-        <w:spacing w:line="240" w:lineRule="auto"/>
-        <w:rPr>
-          <w:color w:val="4472C4" w:themeColor="accent1"/>
-          <w:sz w:val="28"/>
-          <w:szCs w:val="28"/>
-        </w:rPr>
-      </w:pPr>
-      <w:bookmarkStart w:id="23" w:name="_Toc38885889"/>
-      <w:r>
-        <w:rPr>
-          <w:color w:val="4472C4" w:themeColor="accent1"/>
-          <w:sz w:val="28"/>
-          <w:szCs w:val="28"/>
-        </w:rPr>
-        <w:t>Training the model</w:t>
-      </w:r>
-      <w:bookmarkEnd w:id="23"/>
+        <w:t xml:space="preserve"> Imports for pre-processing</w:t>
+      </w:r>
+      <w:bookmarkEnd w:id="20"/>
     </w:p>
     <w:p/>
     <w:p>
@@ -9947,11 +10494,12 @@
         <w:rPr>
           <w:noProof/>
         </w:rPr>
+        <w:lastRenderedPageBreak/>
         <w:drawing>
-          <wp:inline distT="0" distB="0" distL="0" distR="0" wp14:anchorId="50117EAC" wp14:editId="7D83F32C">
-            <wp:extent cx="5896496" cy="1607127"/>
-            <wp:effectExtent l="0" t="0" r="0" b="0"/>
-            <wp:docPr id="36" name="Picture 36"/>
+          <wp:inline distT="0" distB="0" distL="0" distR="0" wp14:anchorId="32F55B62" wp14:editId="14C6BAC7">
+            <wp:extent cx="5731510" cy="5756275"/>
+            <wp:effectExtent l="0" t="0" r="2540" b="0"/>
+            <wp:docPr id="5" name="Picture 5"/>
             <wp:cNvGraphicFramePr>
               <a:graphicFrameLocks xmlns:a="http://schemas.openxmlformats.org/drawingml/2006/main" noChangeAspect="1"/>
             </wp:cNvGraphicFramePr>
@@ -9963,7 +10511,7 @@
                     <pic:cNvPicPr/>
                   </pic:nvPicPr>
                   <pic:blipFill>
-                    <a:blip r:embed="rId22"/>
+                    <a:blip r:embed="rId26"/>
                     <a:stretch>
                       <a:fillRect/>
                     </a:stretch>
@@ -9971,7 +10519,7 @@
                   <pic:spPr>
                     <a:xfrm>
                       <a:off x="0" y="0"/>
-                      <a:ext cx="6008487" cy="1637651"/>
+                      <a:ext cx="5731510" cy="5756275"/>
                     </a:xfrm>
                     <a:prstGeom prst="rect">
                       <a:avLst/>
@@ -9989,7 +10537,7 @@
         <w:pStyle w:val="Caption"/>
         <w:jc w:val="center"/>
       </w:pPr>
-      <w:bookmarkStart w:id="24" w:name="_Toc38885937"/>
+      <w:bookmarkStart w:id="21" w:name="_Toc38885936"/>
       <w:r>
         <w:t xml:space="preserve">Figure </w:t>
       </w:r>
@@ -10002,28 +10550,75 @@
         </w:r>
       </w:fldSimple>
       <w:r>
-        <w:t xml:space="preserve"> Imports for training the model</w:t>
-      </w:r>
-      <w:bookmarkEnd w:id="24"/>
+        <w:t xml:space="preserve"> Extracting the weights to two pickles</w:t>
+      </w:r>
+      <w:bookmarkEnd w:id="21"/>
     </w:p>
     <w:p>
       <w:pPr>
+        <w:jc w:val="both"/>
+        <w:rPr>
+          <w:sz w:val="24"/>
+          <w:szCs w:val="24"/>
+        </w:rPr>
+      </w:pPr>
+      <w:r>
+        <w:rPr>
+          <w:sz w:val="24"/>
+          <w:szCs w:val="24"/>
+        </w:rPr>
+        <w:t xml:space="preserve">In the above code first, </w:t>
+      </w:r>
+      <w:r>
+        <w:rPr>
+          <w:sz w:val="24"/>
+          <w:szCs w:val="24"/>
+        </w:rPr>
+        <w:t xml:space="preserve">we randomize the images and the </w:t>
+      </w:r>
+      <w:r>
+        <w:rPr>
+          <w:sz w:val="24"/>
+          <w:szCs w:val="24"/>
+        </w:rPr>
+        <w:t xml:space="preserve">we reshape our images and then we create two </w:t>
+      </w:r>
+      <w:r>
+        <w:rPr>
+          <w:sz w:val="24"/>
+          <w:szCs w:val="24"/>
+        </w:rPr>
+        <w:t>arrays</w:t>
+      </w:r>
+      <w:r>
+        <w:rPr>
+          <w:sz w:val="24"/>
+          <w:szCs w:val="24"/>
+        </w:rPr>
+        <w:t xml:space="preserve"> and then we insert our </w:t>
+      </w:r>
+      <w:r>
+        <w:rPr>
+          <w:sz w:val="24"/>
+          <w:szCs w:val="24"/>
+        </w:rPr>
+        <w:t>weights of each image to the particular array according to the category. After that we save those two arrays as two pickles to be used in our model training.</w:t>
+      </w:r>
+    </w:p>
+    <w:p>
+      <w:pPr>
         <w:keepNext/>
         <w:jc w:val="center"/>
       </w:pPr>
       <w:r>
         <w:rPr>
-          <w:rFonts w:ascii="Arial" w:hAnsi="Arial" w:cs="Arial"/>
           <w:noProof/>
-          <w:color w:val="000000"/>
-          <w:bdr w:val="none" w:sz="0" w:space="0" w:color="auto" w:frame="1"/>
-        </w:rPr>
-        <w:lastRenderedPageBreak/>
+        </w:rPr>
         <w:drawing>
-          <wp:inline distT="0" distB="0" distL="0" distR="0" wp14:anchorId="65C05254" wp14:editId="13C39D0E">
-            <wp:extent cx="2812472" cy="2231276"/>
-            <wp:effectExtent l="0" t="0" r="6985" b="0"/>
-            <wp:docPr id="32" name="Picture 32"/>
+          <wp:inline distT="0" distB="0" distL="0" distR="0" wp14:anchorId="5668808A" wp14:editId="4460CB10">
+            <wp:extent cx="4357255" cy="1297135"/>
+            <wp:effectExtent l="0" t="0" r="5715" b="0"/>
+            <wp:docPr id="7" name="Picture 7"/>
             <wp:cNvGraphicFramePr>
               <a:graphicFrameLocks xmlns:a="http://schemas.openxmlformats.org/drawingml/2006/main" noChangeAspect="1"/>
             </wp:cNvGraphicFramePr>
@@ -10031,36 +10626,23 @@
               <a:graphicData uri="http://schemas.openxmlformats.org/drawingml/2006/picture">
                 <pic:pic xmlns:pic="http://schemas.openxmlformats.org/drawingml/2006/picture">
                   <pic:nvPicPr>
-                    <pic:cNvPr id="0" name="Picture 7"/>
-                    <pic:cNvPicPr>
-                      <a:picLocks noChangeAspect="1" noChangeArrowheads="1"/>
-                    </pic:cNvPicPr>
+                    <pic:cNvPr id="1" name=""/>
+                    <pic:cNvPicPr/>
                   </pic:nvPicPr>
                   <pic:blipFill>
-                    <a:blip r:embed="rId23">
-                      <a:extLst>
-                        <a:ext uri="{28A0092B-C50C-407E-A947-70E740481C1C}">
-                          <a14:useLocalDpi xmlns:a14="http://schemas.microsoft.com/office/drawing/2010/main" val="0"/>
-                        </a:ext>
-                      </a:extLst>
-                    </a:blip>
-                    <a:srcRect/>
+                    <a:blip r:embed="rId27"/>
                     <a:stretch>
                       <a:fillRect/>
                     </a:stretch>
                   </pic:blipFill>
-                  <pic:spPr bwMode="auto">
+                  <pic:spPr>
                     <a:xfrm>
                       <a:off x="0" y="0"/>
-                      <a:ext cx="2845813" cy="2257727"/>
+                      <a:ext cx="4382044" cy="1304515"/>
                     </a:xfrm>
                     <a:prstGeom prst="rect">
                       <a:avLst/>
                     </a:prstGeom>
-                    <a:noFill/>
-                    <a:ln>
-                      <a:noFill/>
-                    </a:ln>
                   </pic:spPr>
                 </pic:pic>
               </a:graphicData>
@@ -10073,8 +10655,11 @@
       <w:pPr>
         <w:pStyle w:val="Caption"/>
         <w:jc w:val="center"/>
-      </w:pPr>
-      <w:bookmarkStart w:id="25" w:name="_Toc38885938"/>
+        <w:rPr>
+          <w:sz w:val="24"/>
+          <w:szCs w:val="24"/>
+        </w:rPr>
+      </w:pPr>
       <w:r>
         <w:t xml:space="preserve">Figure </w:t>
       </w:r>
@@ -10087,38 +10672,49 @@
         </w:r>
       </w:fldSimple>
       <w:r>
-        <w:t xml:space="preserve"> Calling our pre created pickles to train the model</w:t>
-      </w:r>
-      <w:bookmarkEnd w:id="25"/>
+        <w:t xml:space="preserve"> Preview of gray sailing</w:t>
+      </w:r>
     </w:p>
     <w:p>
       <w:pPr>
-        <w:jc w:val="both"/>
-        <w:rPr>
-          <w:sz w:val="24"/>
-          <w:szCs w:val="24"/>
-        </w:rPr>
-      </w:pPr>
-      <w:r>
-        <w:rPr>
-          <w:rFonts w:ascii="Arial" w:hAnsi="Arial" w:cs="Arial"/>
+        <w:pStyle w:val="Heading3"/>
+        <w:numPr>
+          <w:ilvl w:val="2"/>
+          <w:numId w:val="1"/>
+        </w:numPr>
+        <w:spacing w:line="240" w:lineRule="auto"/>
+        <w:rPr>
+          <w:color w:val="4472C4" w:themeColor="accent1"/>
+          <w:sz w:val="28"/>
+          <w:szCs w:val="28"/>
+        </w:rPr>
+      </w:pPr>
+      <w:bookmarkStart w:id="22" w:name="_Toc38885889"/>
+      <w:r>
+        <w:rPr>
+          <w:color w:val="4472C4" w:themeColor="accent1"/>
+          <w:sz w:val="28"/>
+          <w:szCs w:val="28"/>
+        </w:rPr>
+        <w:lastRenderedPageBreak/>
+        <w:t>Training the model</w:t>
+      </w:r>
+      <w:bookmarkEnd w:id="22"/>
+    </w:p>
+    <w:p>
+      <w:pPr>
+        <w:keepNext/>
+        <w:jc w:val="center"/>
+      </w:pPr>
+      <w:r>
+        <w:rPr>
           <w:noProof/>
-          <w:color w:val="000000"/>
-          <w:bdr w:val="none" w:sz="0" w:space="0" w:color="auto" w:frame="1"/>
         </w:rPr>
         <w:drawing>
-          <wp:anchor distT="0" distB="0" distL="114300" distR="114300" simplePos="0" relativeHeight="251688960" behindDoc="0" locked="0" layoutInCell="1" allowOverlap="1" wp14:anchorId="735294C1" wp14:editId="7CC30082">
-            <wp:simplePos x="0" y="0"/>
-            <wp:positionH relativeFrom="margin">
-              <wp:align>center</wp:align>
-            </wp:positionH>
-            <wp:positionV relativeFrom="paragraph">
-              <wp:posOffset>496050</wp:posOffset>
-            </wp:positionV>
-            <wp:extent cx="4946015" cy="4802505"/>
-            <wp:effectExtent l="0" t="0" r="6985" b="0"/>
-            <wp:wrapSquare wrapText="bothSides"/>
-            <wp:docPr id="33" name="Picture 33"/>
+          <wp:inline distT="0" distB="0" distL="0" distR="0" wp14:anchorId="176E6D85" wp14:editId="7E0606C9">
+            <wp:extent cx="3186545" cy="1138052"/>
+            <wp:effectExtent l="0" t="0" r="0" b="5080"/>
+            <wp:docPr id="8" name="Picture 8"/>
             <wp:cNvGraphicFramePr>
               <a:graphicFrameLocks xmlns:a="http://schemas.openxmlformats.org/drawingml/2006/main" noChangeAspect="1"/>
             </wp:cNvGraphicFramePr>
@@ -10126,62 +10722,29 @@
               <a:graphicData uri="http://schemas.openxmlformats.org/drawingml/2006/picture">
                 <pic:pic xmlns:pic="http://schemas.openxmlformats.org/drawingml/2006/picture">
                   <pic:nvPicPr>
-                    <pic:cNvPr id="0" name="Picture 9"/>
-                    <pic:cNvPicPr>
-                      <a:picLocks noChangeAspect="1" noChangeArrowheads="1"/>
-                    </pic:cNvPicPr>
+                    <pic:cNvPr id="1" name=""/>
+                    <pic:cNvPicPr/>
                   </pic:nvPicPr>
                   <pic:blipFill>
-                    <a:blip r:embed="rId24">
-                      <a:extLst>
-                        <a:ext uri="{28A0092B-C50C-407E-A947-70E740481C1C}">
-                          <a14:useLocalDpi xmlns:a14="http://schemas.microsoft.com/office/drawing/2010/main" val="0"/>
-                        </a:ext>
-                      </a:extLst>
-                    </a:blip>
-                    <a:srcRect/>
+                    <a:blip r:embed="rId28"/>
                     <a:stretch>
                       <a:fillRect/>
                     </a:stretch>
                   </pic:blipFill>
-                  <pic:spPr bwMode="auto">
+                  <pic:spPr>
                     <a:xfrm>
                       <a:off x="0" y="0"/>
-                      <a:ext cx="4946015" cy="4802505"/>
+                      <a:ext cx="3271521" cy="1168401"/>
                     </a:xfrm>
                     <a:prstGeom prst="rect">
                       <a:avLst/>
                     </a:prstGeom>
-                    <a:noFill/>
-                    <a:ln>
-                      <a:noFill/>
-                    </a:ln>
                   </pic:spPr>
                 </pic:pic>
               </a:graphicData>
             </a:graphic>
-            <wp14:sizeRelH relativeFrom="page">
-              <wp14:pctWidth>0</wp14:pctWidth>
-            </wp14:sizeRelH>
-            <wp14:sizeRelV relativeFrom="page">
-              <wp14:pctHeight>0</wp14:pctHeight>
-            </wp14:sizeRelV>
-          </wp:anchor>
+          </wp:inline>
         </w:drawing>
-      </w:r>
-      <w:r>
-        <w:rPr>
-          <w:sz w:val="24"/>
-          <w:szCs w:val="24"/>
-        </w:rPr>
-        <w:t>In this code we import the pickles we previously saved and then we normalize the</w:t>
-      </w:r>
-      <w:r>
-        <w:rPr>
-          <w:sz w:val="24"/>
-          <w:szCs w:val="24"/>
-        </w:rPr>
-        <w:t xml:space="preserve"> them. After that we create our required layers to train the model.</w:t>
       </w:r>
     </w:p>
     <w:p>
@@ -10189,13 +10752,7 @@
         <w:pStyle w:val="Caption"/>
         <w:jc w:val="center"/>
       </w:pPr>
-    </w:p>
-    <w:p>
-      <w:pPr>
-        <w:pStyle w:val="Caption"/>
-        <w:jc w:val="center"/>
-      </w:pPr>
-      <w:bookmarkStart w:id="26" w:name="_Toc38885939"/>
+      <w:bookmarkStart w:id="23" w:name="_Toc38885937"/>
       <w:r>
         <w:t xml:space="preserve">Figure </w:t>
       </w:r>
@@ -10208,46 +10765,205 @@
         </w:r>
       </w:fldSimple>
       <w:r>
-        <w:t xml:space="preserve"> Model training and saving the model</w:t>
-      </w:r>
-      <w:bookmarkEnd w:id="26"/>
+        <w:t xml:space="preserve"> Imports for training the model</w:t>
+      </w:r>
+      <w:bookmarkEnd w:id="23"/>
     </w:p>
     <w:p>
       <w:pPr>
-        <w:rPr>
+        <w:keepNext/>
+        <w:jc w:val="center"/>
+      </w:pPr>
+      <w:r>
+        <w:rPr>
+          <w:noProof/>
+        </w:rPr>
+        <w:drawing>
+          <wp:inline distT="0" distB="0" distL="0" distR="0" wp14:anchorId="6D67496E" wp14:editId="6473DB7E">
+            <wp:extent cx="3558411" cy="1711036"/>
+            <wp:effectExtent l="0" t="0" r="4445" b="3810"/>
+            <wp:docPr id="9" name="Picture 9"/>
+            <wp:cNvGraphicFramePr>
+              <a:graphicFrameLocks xmlns:a="http://schemas.openxmlformats.org/drawingml/2006/main" noChangeAspect="1"/>
+            </wp:cNvGraphicFramePr>
+            <a:graphic xmlns:a="http://schemas.openxmlformats.org/drawingml/2006/main">
+              <a:graphicData uri="http://schemas.openxmlformats.org/drawingml/2006/picture">
+                <pic:pic xmlns:pic="http://schemas.openxmlformats.org/drawingml/2006/picture">
+                  <pic:nvPicPr>
+                    <pic:cNvPr id="1" name=""/>
+                    <pic:cNvPicPr/>
+                  </pic:nvPicPr>
+                  <pic:blipFill>
+                    <a:blip r:embed="rId29"/>
+                    <a:stretch>
+                      <a:fillRect/>
+                    </a:stretch>
+                  </pic:blipFill>
+                  <pic:spPr>
+                    <a:xfrm>
+                      <a:off x="0" y="0"/>
+                      <a:ext cx="3599356" cy="1730724"/>
+                    </a:xfrm>
+                    <a:prstGeom prst="rect">
+                      <a:avLst/>
+                    </a:prstGeom>
+                  </pic:spPr>
+                </pic:pic>
+              </a:graphicData>
+            </a:graphic>
+          </wp:inline>
+        </w:drawing>
+      </w:r>
+    </w:p>
+    <w:p>
+      <w:pPr>
+        <w:pStyle w:val="Caption"/>
+        <w:jc w:val="center"/>
+      </w:pPr>
+      <w:bookmarkStart w:id="24" w:name="_Toc38885938"/>
+      <w:r>
+        <w:t xml:space="preserve">Figure </w:t>
+      </w:r>
+      <w:fldSimple w:instr=" SEQ Figure \* ARABIC ">
+        <w:r>
+          <w:rPr>
+            <w:noProof/>
+          </w:rPr>
+          <w:t>8</w:t>
+        </w:r>
+      </w:fldSimple>
+      <w:r>
+        <w:t xml:space="preserve"> Calling our pre created pickles to train the model</w:t>
+      </w:r>
+      <w:bookmarkEnd w:id="24"/>
+    </w:p>
+    <w:p>
+      <w:pPr>
+        <w:pStyle w:val="Caption"/>
+        <w:rPr>
+          <w:i w:val="0"/>
+          <w:iCs w:val="0"/>
+          <w:color w:val="000000" w:themeColor="text1"/>
           <w:sz w:val="24"/>
           <w:szCs w:val="24"/>
         </w:rPr>
       </w:pPr>
       <w:r>
         <w:rPr>
+          <w:i w:val="0"/>
+          <w:iCs w:val="0"/>
+          <w:color w:val="000000" w:themeColor="text1"/>
           <w:sz w:val="24"/>
           <w:szCs w:val="24"/>
         </w:rPr>
-        <w:t xml:space="preserve">Here according to our </w:t>
-      </w:r>
-      <w:r>
-        <w:rPr>
+        <w:t>In this code we import the pickles we previously saved and then we normalize the</w:t>
+      </w:r>
+      <w:r>
+        <w:rPr>
+          <w:i w:val="0"/>
+          <w:iCs w:val="0"/>
+          <w:color w:val="000000" w:themeColor="text1"/>
           <w:sz w:val="24"/>
           <w:szCs w:val="24"/>
         </w:rPr>
-        <w:t>layers,</w:t>
-      </w:r>
-      <w:r>
+        <w:t xml:space="preserve"> them. After that we create our required layers to train the model.</w:t>
+      </w:r>
+    </w:p>
+    <w:p>
+      <w:pPr>
+        <w:jc w:val="center"/>
+      </w:pPr>
+      <w:r>
+        <w:rPr>
+          <w:noProof/>
+        </w:rPr>
+        <w:drawing>
+          <wp:inline distT="0" distB="0" distL="0" distR="0" wp14:anchorId="3642A4B9" wp14:editId="665DCB0B">
+            <wp:extent cx="4603939" cy="3768437"/>
+            <wp:effectExtent l="0" t="0" r="6350" b="3810"/>
+            <wp:docPr id="10" name="Picture 10"/>
+            <wp:cNvGraphicFramePr>
+              <a:graphicFrameLocks xmlns:a="http://schemas.openxmlformats.org/drawingml/2006/main" noChangeAspect="1"/>
+            </wp:cNvGraphicFramePr>
+            <a:graphic xmlns:a="http://schemas.openxmlformats.org/drawingml/2006/main">
+              <a:graphicData uri="http://schemas.openxmlformats.org/drawingml/2006/picture">
+                <pic:pic xmlns:pic="http://schemas.openxmlformats.org/drawingml/2006/picture">
+                  <pic:nvPicPr>
+                    <pic:cNvPr id="1" name=""/>
+                    <pic:cNvPicPr/>
+                  </pic:nvPicPr>
+                  <pic:blipFill>
+                    <a:blip r:embed="rId30"/>
+                    <a:stretch>
+                      <a:fillRect/>
+                    </a:stretch>
+                  </pic:blipFill>
+                  <pic:spPr>
+                    <a:xfrm>
+                      <a:off x="0" y="0"/>
+                      <a:ext cx="4653723" cy="3809187"/>
+                    </a:xfrm>
+                    <a:prstGeom prst="rect">
+                      <a:avLst/>
+                    </a:prstGeom>
+                  </pic:spPr>
+                </pic:pic>
+              </a:graphicData>
+            </a:graphic>
+          </wp:inline>
+        </w:drawing>
+      </w:r>
+    </w:p>
+    <w:p>
+      <w:pPr>
+        <w:pStyle w:val="Caption"/>
+        <w:jc w:val="center"/>
+      </w:pPr>
+      <w:bookmarkStart w:id="25" w:name="_Toc38885939"/>
+      <w:r>
+        <w:t xml:space="preserve">Figure </w:t>
+      </w:r>
+      <w:fldSimple w:instr=" SEQ Figure \* ARABIC ">
+        <w:r>
+          <w:rPr>
+            <w:noProof/>
+          </w:rPr>
+          <w:t>9</w:t>
+        </w:r>
+      </w:fldSimple>
+      <w:r>
+        <w:t xml:space="preserve"> Model training and saving the model</w:t>
+      </w:r>
+      <w:bookmarkEnd w:id="25"/>
+    </w:p>
+    <w:p>
+      <w:pPr>
         <w:rPr>
           <w:sz w:val="24"/>
           <w:szCs w:val="24"/>
         </w:rPr>
-        <w:t xml:space="preserve"> we create our model and then save it as in .h5 format.</w:t>
-      </w:r>
-    </w:p>
-    <w:p>
-      <w:pPr>
+      </w:pPr>
+      <w:r>
         <w:rPr>
           <w:sz w:val="24"/>
           <w:szCs w:val="24"/>
         </w:rPr>
-      </w:pPr>
+        <w:t xml:space="preserve">Here according to our </w:t>
+      </w:r>
+      <w:r>
+        <w:rPr>
+          <w:sz w:val="24"/>
+          <w:szCs w:val="24"/>
+        </w:rPr>
+        <w:t>layers,</w:t>
+      </w:r>
+      <w:r>
+        <w:rPr>
+          <w:sz w:val="24"/>
+          <w:szCs w:val="24"/>
+        </w:rPr>
+        <w:t xml:space="preserve"> we create our model and then save it as in .h5 format.</w:t>
+      </w:r>
     </w:p>
     <w:p>
       <w:pPr>
@@ -10262,7 +10978,7 @@
           <w:szCs w:val="28"/>
         </w:rPr>
       </w:pPr>
-      <w:bookmarkStart w:id="27" w:name="_Toc38885890"/>
+      <w:bookmarkStart w:id="26" w:name="_Toc38885890"/>
       <w:r>
         <w:rPr>
           <w:color w:val="4472C4" w:themeColor="accent1"/>
@@ -10272,7 +10988,7 @@
         <w:lastRenderedPageBreak/>
         <w:t>Selected Algorithm</w:t>
       </w:r>
-      <w:bookmarkEnd w:id="27"/>
+      <w:bookmarkEnd w:id="26"/>
       <w:r>
         <w:rPr>
           <w:color w:val="4472C4" w:themeColor="accent1"/>
@@ -10335,7 +11051,7 @@
                     <pic:cNvPicPr/>
                   </pic:nvPicPr>
                   <pic:blipFill>
-                    <a:blip r:embed="rId25" cstate="print">
+                    <a:blip r:embed="rId31" cstate="print">
                       <a:extLst>
                         <a:ext uri="{28A0092B-C50C-407E-A947-70E740481C1C}">
                           <a14:useLocalDpi xmlns:a14="http://schemas.microsoft.com/office/drawing/2010/main" val="0"/>
@@ -10367,7 +11083,7 @@
         <w:pStyle w:val="Caption"/>
         <w:jc w:val="center"/>
       </w:pPr>
-      <w:bookmarkStart w:id="28" w:name="_Toc38885940"/>
+      <w:bookmarkStart w:id="27" w:name="_Toc38885940"/>
       <w:r>
         <w:t xml:space="preserve">Figure </w:t>
       </w:r>
@@ -10376,7 +11092,7 @@
           <w:rPr>
             <w:noProof/>
           </w:rPr>
-          <w:t>8</w:t>
+          <w:t>10</w:t>
         </w:r>
       </w:fldSimple>
       <w:r>
@@ -10390,7 +11106,6 @@
           <w:id w:val="-325749180"/>
           <w:citation/>
         </w:sdtPr>
-        <w:sdtEndPr/>
         <w:sdtContent>
           <w:r>
             <w:fldChar w:fldCharType="begin"/>
@@ -10415,7 +11130,7 @@
           </w:r>
         </w:sdtContent>
       </w:sdt>
-      <w:bookmarkEnd w:id="28"/>
+      <w:bookmarkEnd w:id="27"/>
       <w:r>
         <w:t xml:space="preserve"> </w:t>
       </w:r>
@@ -10522,7 +11237,47 @@
           <w:szCs w:val="24"/>
           <w:shd w:val="clear" w:color="auto" w:fill="FFFFFF"/>
         </w:rPr>
-        <w:t>The pre-processing required in a ConvNet is much lower as compared to other classification algorithms. While in primitive methods filters are hand-engineered, with enough training, ConvNets have the ability to learn these filters/characteristics.</w:t>
+        <w:t xml:space="preserve">The pre-processing required in a </w:t>
+      </w:r>
+      <w:proofErr w:type="spellStart"/>
+      <w:r>
+        <w:rPr>
+          <w:spacing w:val="-1"/>
+          <w:sz w:val="24"/>
+          <w:szCs w:val="24"/>
+          <w:shd w:val="clear" w:color="auto" w:fill="FFFFFF"/>
+        </w:rPr>
+        <w:t>ConvNet</w:t>
+      </w:r>
+      <w:proofErr w:type="spellEnd"/>
+      <w:r>
+        <w:rPr>
+          <w:spacing w:val="-1"/>
+          <w:sz w:val="24"/>
+          <w:szCs w:val="24"/>
+          <w:shd w:val="clear" w:color="auto" w:fill="FFFFFF"/>
+        </w:rPr>
+        <w:t xml:space="preserve"> is much lower as compared to other classification algorithms. While in primitive methods filters are hand-engineered, with enough training, </w:t>
+      </w:r>
+      <w:proofErr w:type="spellStart"/>
+      <w:r>
+        <w:rPr>
+          <w:spacing w:val="-1"/>
+          <w:sz w:val="24"/>
+          <w:szCs w:val="24"/>
+          <w:shd w:val="clear" w:color="auto" w:fill="FFFFFF"/>
+        </w:rPr>
+        <w:t>ConvNets</w:t>
+      </w:r>
+      <w:proofErr w:type="spellEnd"/>
+      <w:r>
+        <w:rPr>
+          <w:spacing w:val="-1"/>
+          <w:sz w:val="24"/>
+          <w:szCs w:val="24"/>
+          <w:shd w:val="clear" w:color="auto" w:fill="FFFFFF"/>
+        </w:rPr>
+        <w:t xml:space="preserve"> have the ability to learn these filters/characteristics.</w:t>
       </w:r>
       <w:r>
         <w:rPr>
@@ -10556,7 +11311,6 @@
           <w:id w:val="-903835958"/>
           <w:citation/>
         </w:sdtPr>
-        <w:sdtEndPr/>
         <w:sdtContent>
           <w:r>
             <w:rPr>
@@ -10614,15 +11368,6 @@
     </w:p>
     <w:p>
       <w:pPr>
-        <w:jc w:val="both"/>
-        <w:rPr>
-          <w:sz w:val="24"/>
-          <w:szCs w:val="24"/>
-        </w:rPr>
-      </w:pPr>
-    </w:p>
-    <w:p>
-      <w:pPr>
         <w:pStyle w:val="Heading3"/>
         <w:numPr>
           <w:ilvl w:val="2"/>
@@ -10633,7 +11378,7 @@
           <w:color w:val="4472C4" w:themeColor="accent1"/>
         </w:rPr>
       </w:pPr>
-      <w:bookmarkStart w:id="29" w:name="_Toc38885891"/>
+      <w:bookmarkStart w:id="28" w:name="_Toc38885891"/>
       <w:r>
         <w:rPr>
           <w:color w:val="4472C4" w:themeColor="accent1"/>
@@ -10642,7 +11387,7 @@
         </w:rPr>
         <w:t>Testing the model</w:t>
       </w:r>
-      <w:bookmarkEnd w:id="29"/>
+      <w:bookmarkEnd w:id="28"/>
     </w:p>
     <w:p>
       <w:pPr>
@@ -10654,10 +11399,10 @@
           <w:noProof/>
         </w:rPr>
         <w:drawing>
-          <wp:inline distT="0" distB="0" distL="0" distR="0" wp14:anchorId="7304E004" wp14:editId="32326A8E">
-            <wp:extent cx="5731510" cy="2450465"/>
-            <wp:effectExtent l="0" t="0" r="2540" b="6985"/>
-            <wp:docPr id="40" name="Picture 40"/>
+          <wp:inline distT="0" distB="0" distL="0" distR="0" wp14:anchorId="20BFD4A4" wp14:editId="6B94CCED">
+            <wp:extent cx="5731510" cy="2152650"/>
+            <wp:effectExtent l="0" t="0" r="2540" b="0"/>
+            <wp:docPr id="15" name="Picture 15"/>
             <wp:cNvGraphicFramePr>
               <a:graphicFrameLocks xmlns:a="http://schemas.openxmlformats.org/drawingml/2006/main" noChangeAspect="1"/>
             </wp:cNvGraphicFramePr>
@@ -10669,7 +11414,7 @@
                     <pic:cNvPicPr/>
                   </pic:nvPicPr>
                   <pic:blipFill>
-                    <a:blip r:embed="rId26"/>
+                    <a:blip r:embed="rId32"/>
                     <a:stretch>
                       <a:fillRect/>
                     </a:stretch>
@@ -10677,7 +11422,7 @@
                   <pic:spPr>
                     <a:xfrm>
                       <a:off x="0" y="0"/>
-                      <a:ext cx="5731510" cy="2450465"/>
+                      <a:ext cx="5731510" cy="2152650"/>
                     </a:xfrm>
                     <a:prstGeom prst="rect">
                       <a:avLst/>
@@ -10695,7 +11440,7 @@
         <w:pStyle w:val="Caption"/>
         <w:jc w:val="center"/>
       </w:pPr>
-      <w:bookmarkStart w:id="30" w:name="_Toc38885941"/>
+      <w:bookmarkStart w:id="29" w:name="_Toc38885941"/>
       <w:r>
         <w:t xml:space="preserve">Figure </w:t>
       </w:r>
@@ -10704,13 +11449,13 @@
           <w:rPr>
             <w:noProof/>
           </w:rPr>
-          <w:t>9</w:t>
+          <w:t>11</w:t>
         </w:r>
       </w:fldSimple>
       <w:r>
         <w:t xml:space="preserve"> Model testing in the console</w:t>
       </w:r>
-      <w:bookmarkEnd w:id="30"/>
+      <w:bookmarkEnd w:id="29"/>
     </w:p>
     <w:p>
       <w:pPr>
@@ -10725,7 +11470,6 @@
           <w:sz w:val="24"/>
           <w:szCs w:val="24"/>
         </w:rPr>
-        <w:lastRenderedPageBreak/>
         <w:t>In the above snippet we created a console app to test our classification model</w:t>
       </w:r>
       <w:r>
@@ -10733,7 +11477,143 @@
           <w:sz w:val="24"/>
           <w:szCs w:val="24"/>
         </w:rPr>
-        <w:t>. In the first place we get the image that we want to classify. Then we pre-processed the image to insert to the model. Then we load the model to our console and then we feed pre-processed image to the model. Finally, the model will give an out put saying if the input image is a weed or a paddy.</w:t>
+        <w:t xml:space="preserve">. In the first place we get the image that we want to classify. Then we pre-processed the image to insert to the model. Then we load the model to our console and then we feed pre-processed image </w:t>
+      </w:r>
+      <w:r>
+        <w:rPr>
+          <w:sz w:val="24"/>
+          <w:szCs w:val="24"/>
+        </w:rPr>
+        <w:lastRenderedPageBreak/>
+        <w:t xml:space="preserve">to the model. Finally, the model will give an </w:t>
+      </w:r>
+      <w:r>
+        <w:rPr>
+          <w:sz w:val="24"/>
+          <w:szCs w:val="24"/>
+        </w:rPr>
+        <w:t>output</w:t>
+      </w:r>
+      <w:r>
+        <w:rPr>
+          <w:sz w:val="24"/>
+          <w:szCs w:val="24"/>
+        </w:rPr>
+        <w:t xml:space="preserve"> saying if the input image is a weed or a paddy.</w:t>
+      </w:r>
+    </w:p>
+    <w:p>
+      <w:pPr>
+        <w:jc w:val="center"/>
+        <w:rPr>
+          <w:sz w:val="24"/>
+          <w:szCs w:val="24"/>
+        </w:rPr>
+      </w:pPr>
+      <w:r>
+        <w:rPr>
+          <w:noProof/>
+          <w:sz w:val="24"/>
+          <w:szCs w:val="24"/>
+        </w:rPr>
+        <w:drawing>
+          <wp:inline distT="0" distB="0" distL="0" distR="0" wp14:anchorId="439EB8C7" wp14:editId="65FAA871">
+            <wp:extent cx="1371600" cy="1690688"/>
+            <wp:effectExtent l="0" t="0" r="0" b="5080"/>
+            <wp:docPr id="17" name="Picture 17" descr="A close up of a plant&#10;&#10;Description automatically generated"/>
+            <wp:cNvGraphicFramePr>
+              <a:graphicFrameLocks xmlns:a="http://schemas.openxmlformats.org/drawingml/2006/main" noChangeAspect="1"/>
+            </wp:cNvGraphicFramePr>
+            <a:graphic xmlns:a="http://schemas.openxmlformats.org/drawingml/2006/main">
+              <a:graphicData uri="http://schemas.openxmlformats.org/drawingml/2006/picture">
+                <pic:pic xmlns:pic="http://schemas.openxmlformats.org/drawingml/2006/picture">
+                  <pic:nvPicPr>
+                    <pic:cNvPr id="17" name="African-Lovegrass-BuckleyEcologyLab.jpeg"/>
+                    <pic:cNvPicPr/>
+                  </pic:nvPicPr>
+                  <pic:blipFill>
+                    <a:blip r:embed="rId33">
+                      <a:extLst>
+                        <a:ext uri="{28A0092B-C50C-407E-A947-70E740481C1C}">
+                          <a14:useLocalDpi xmlns:a14="http://schemas.microsoft.com/office/drawing/2010/main" val="0"/>
+                        </a:ext>
+                      </a:extLst>
+                    </a:blip>
+                    <a:stretch>
+                      <a:fillRect/>
+                    </a:stretch>
+                  </pic:blipFill>
+                  <pic:spPr>
+                    <a:xfrm>
+                      <a:off x="0" y="0"/>
+                      <a:ext cx="1381017" cy="1702295"/>
+                    </a:xfrm>
+                    <a:prstGeom prst="rect">
+                      <a:avLst/>
+                    </a:prstGeom>
+                  </pic:spPr>
+                </pic:pic>
+              </a:graphicData>
+            </a:graphic>
+          </wp:inline>
+        </w:drawing>
+      </w:r>
+    </w:p>
+    <w:p>
+      <w:pPr>
+        <w:jc w:val="both"/>
+        <w:rPr>
+          <w:sz w:val="24"/>
+          <w:szCs w:val="24"/>
+        </w:rPr>
+      </w:pPr>
+      <w:r>
+        <w:rPr>
+          <w:noProof/>
+          <w:sz w:val="24"/>
+          <w:szCs w:val="24"/>
+        </w:rPr>
+        <w:drawing>
+          <wp:inline distT="0" distB="0" distL="0" distR="0" wp14:anchorId="67227650" wp14:editId="6AD8C08B">
+            <wp:extent cx="5731510" cy="1482725"/>
+            <wp:effectExtent l="0" t="0" r="2540" b="3175"/>
+            <wp:docPr id="16" name="Picture 16" descr="A screenshot of a cell phone&#10;&#10;Description automatically generated"/>
+            <wp:cNvGraphicFramePr>
+              <a:graphicFrameLocks xmlns:a="http://schemas.openxmlformats.org/drawingml/2006/main" noChangeAspect="1"/>
+            </wp:cNvGraphicFramePr>
+            <a:graphic xmlns:a="http://schemas.openxmlformats.org/drawingml/2006/main">
+              <a:graphicData uri="http://schemas.openxmlformats.org/drawingml/2006/picture">
+                <pic:pic xmlns:pic="http://schemas.openxmlformats.org/drawingml/2006/picture">
+                  <pic:nvPicPr>
+                    <pic:cNvPr id="16" name="03.PNG"/>
+                    <pic:cNvPicPr/>
+                  </pic:nvPicPr>
+                  <pic:blipFill>
+                    <a:blip r:embed="rId34">
+                      <a:extLst>
+                        <a:ext uri="{28A0092B-C50C-407E-A947-70E740481C1C}">
+                          <a14:useLocalDpi xmlns:a14="http://schemas.microsoft.com/office/drawing/2010/main" val="0"/>
+                        </a:ext>
+                      </a:extLst>
+                    </a:blip>
+                    <a:stretch>
+                      <a:fillRect/>
+                    </a:stretch>
+                  </pic:blipFill>
+                  <pic:spPr>
+                    <a:xfrm>
+                      <a:off x="0" y="0"/>
+                      <a:ext cx="5731510" cy="1482725"/>
+                    </a:xfrm>
+                    <a:prstGeom prst="rect">
+                      <a:avLst/>
+                    </a:prstGeom>
+                  </pic:spPr>
+                </pic:pic>
+              </a:graphicData>
+            </a:graphic>
+          </wp:inline>
+        </w:drawing>
       </w:r>
     </w:p>
     <w:p>
@@ -10766,7 +11646,7 @@
                     </pic:cNvPicPr>
                   </pic:nvPicPr>
                   <pic:blipFill>
-                    <a:blip r:embed="rId27">
+                    <a:blip r:embed="rId35">
                       <a:extLst>
                         <a:ext uri="{28A0092B-C50C-407E-A947-70E740481C1C}">
                           <a14:useLocalDpi xmlns:a14="http://schemas.microsoft.com/office/drawing/2010/main" val="0"/>
@@ -10858,7 +11738,7 @@
                     </pic:cNvPicPr>
                   </pic:nvPicPr>
                   <pic:blipFill>
-                    <a:blip r:embed="rId27">
+                    <a:blip r:embed="rId35">
                       <a:extLst>
                         <a:ext uri="{28A0092B-C50C-407E-A947-70E740481C1C}">
                           <a14:useLocalDpi xmlns:a14="http://schemas.microsoft.com/office/drawing/2010/main" val="0"/>
@@ -10895,16 +11775,6 @@
     <w:p/>
     <w:p/>
     <w:p/>
-    <w:p/>
-    <w:p/>
-    <w:p/>
-    <w:p/>
-    <w:p/>
-    <w:p/>
-    <w:p/>
-    <w:p/>
-    <w:p/>
-    <w:p/>
     <w:p>
       <w:pPr>
         <w:pStyle w:val="Heading2"/>
@@ -10919,7 +11789,7 @@
           <w:szCs w:val="28"/>
         </w:rPr>
       </w:pPr>
-      <w:bookmarkStart w:id="31" w:name="_Toc38885892"/>
+      <w:bookmarkStart w:id="30" w:name="_Toc38885892"/>
       <w:r>
         <w:rPr>
           <w:color w:val="4472C4" w:themeColor="accent1"/>
@@ -10929,9 +11799,12 @@
         <w:lastRenderedPageBreak/>
         <w:t>Implementation of the GUI</w:t>
       </w:r>
+      <w:bookmarkEnd w:id="30"/>
+    </w:p>
+    <w:p>
+      <w:bookmarkStart w:id="31" w:name="_GoBack"/>
       <w:bookmarkEnd w:id="31"/>
     </w:p>
-    <w:p/>
     <w:p>
       <w:pPr>
         <w:jc w:val="both"/>
@@ -11037,7 +11910,7 @@
                     </pic:cNvPicPr>
                   </pic:nvPicPr>
                   <pic:blipFill>
-                    <a:blip r:embed="rId28">
+                    <a:blip r:embed="rId36">
                       <a:extLst>
                         <a:ext uri="{28A0092B-C50C-407E-A947-70E740481C1C}">
                           <a14:useLocalDpi xmlns:a14="http://schemas.microsoft.com/office/drawing/2010/main" val="0"/>
@@ -11089,7 +11962,7 @@
           <w:rPr>
             <w:noProof/>
           </w:rPr>
-          <w:t>10</w:t>
+          <w:t>12</w:t>
         </w:r>
       </w:fldSimple>
       <w:r>
@@ -11139,7 +12012,7 @@
                     </pic:cNvPicPr>
                   </pic:nvPicPr>
                   <pic:blipFill>
-                    <a:blip r:embed="rId29">
+                    <a:blip r:embed="rId37">
                       <a:extLst>
                         <a:ext uri="{28A0092B-C50C-407E-A947-70E740481C1C}">
                           <a14:useLocalDpi xmlns:a14="http://schemas.microsoft.com/office/drawing/2010/main" val="0"/>
@@ -11191,7 +12064,7 @@
           <w:rPr>
             <w:noProof/>
           </w:rPr>
-          <w:t>11</w:t>
+          <w:t>13</w:t>
         </w:r>
       </w:fldSimple>
       <w:r>
@@ -11229,7 +12102,7 @@
                     </pic:cNvPicPr>
                   </pic:nvPicPr>
                   <pic:blipFill>
-                    <a:blip r:embed="rId30">
+                    <a:blip r:embed="rId38">
                       <a:extLst>
                         <a:ext uri="{28A0092B-C50C-407E-A947-70E740481C1C}">
                           <a14:useLocalDpi xmlns:a14="http://schemas.microsoft.com/office/drawing/2010/main" val="0"/>
@@ -11275,7 +12148,7 @@
           <w:rPr>
             <w:noProof/>
           </w:rPr>
-          <w:t>12</w:t>
+          <w:t>14</w:t>
         </w:r>
       </w:fldSimple>
       <w:r>
@@ -11345,7 +12218,47 @@
           <w:sz w:val="24"/>
           <w:szCs w:val="24"/>
         </w:rPr>
-        <w:t>The following html and css code snippet declares the image inserting part in the front end.</w:t>
+        <w:t xml:space="preserve">The following html and </w:t>
+      </w:r>
+      <w:proofErr w:type="spellStart"/>
+      <w:r>
+        <w:rPr>
+          <w:rFonts w:cs="Arial"/>
+          <w:color w:val="000000"/>
+          <w:sz w:val="24"/>
+          <w:szCs w:val="24"/>
+        </w:rPr>
+        <w:t>css</w:t>
+      </w:r>
+      <w:proofErr w:type="spellEnd"/>
+      <w:r>
+        <w:rPr>
+          <w:rFonts w:cs="Arial"/>
+          <w:color w:val="000000"/>
+          <w:sz w:val="24"/>
+          <w:szCs w:val="24"/>
+        </w:rPr>
+        <w:t xml:space="preserve"> code snippet </w:t>
+      </w:r>
+      <w:proofErr w:type="gramStart"/>
+      <w:r>
+        <w:rPr>
+          <w:rFonts w:cs="Arial"/>
+          <w:color w:val="000000"/>
+          <w:sz w:val="24"/>
+          <w:szCs w:val="24"/>
+        </w:rPr>
+        <w:t>declares</w:t>
+      </w:r>
+      <w:proofErr w:type="gramEnd"/>
+      <w:r>
+        <w:rPr>
+          <w:rFonts w:cs="Arial"/>
+          <w:color w:val="000000"/>
+          <w:sz w:val="24"/>
+          <w:szCs w:val="24"/>
+        </w:rPr>
+        <w:t xml:space="preserve"> the image inserting part in the front end.</w:t>
       </w:r>
     </w:p>
     <w:p>
@@ -11382,7 +12295,7 @@
                     </pic:cNvPicPr>
                   </pic:nvPicPr>
                   <pic:blipFill>
-                    <a:blip r:embed="rId31">
+                    <a:blip r:embed="rId39">
                       <a:extLst>
                         <a:ext uri="{28A0092B-C50C-407E-A947-70E740481C1C}">
                           <a14:useLocalDpi xmlns:a14="http://schemas.microsoft.com/office/drawing/2010/main" val="0"/>
@@ -11428,11 +12341,19 @@
           <w:rPr>
             <w:noProof/>
           </w:rPr>
-          <w:t>13</w:t>
+          <w:t>15</w:t>
         </w:r>
       </w:fldSimple>
       <w:r>
-        <w:t xml:space="preserve"> Code to  get the image</w:t>
+        <w:t xml:space="preserve"> Code </w:t>
+      </w:r>
+      <w:proofErr w:type="gramStart"/>
+      <w:r>
+        <w:t>to  get</w:t>
+      </w:r>
+      <w:proofErr w:type="gramEnd"/>
+      <w:r>
+        <w:t xml:space="preserve"> the image</w:t>
       </w:r>
       <w:bookmarkEnd w:id="36"/>
     </w:p>
@@ -11466,7 +12387,7 @@
                     </pic:cNvPicPr>
                   </pic:nvPicPr>
                   <pic:blipFill>
-                    <a:blip r:embed="rId32">
+                    <a:blip r:embed="rId40">
                       <a:extLst>
                         <a:ext uri="{28A0092B-C50C-407E-A947-70E740481C1C}">
                           <a14:useLocalDpi xmlns:a14="http://schemas.microsoft.com/office/drawing/2010/main" val="0"/>
@@ -11512,7 +12433,7 @@
           <w:rPr>
             <w:noProof/>
           </w:rPr>
-          <w:t>14</w:t>
+          <w:t>16</w:t>
         </w:r>
       </w:fldSimple>
       <w:r>
@@ -11580,7 +12501,7 @@
                     </pic:cNvPicPr>
                   </pic:nvPicPr>
                   <pic:blipFill>
-                    <a:blip r:embed="rId33" cstate="print">
+                    <a:blip r:embed="rId41" cstate="print">
                       <a:extLst>
                         <a:ext uri="{28A0092B-C50C-407E-A947-70E740481C1C}">
                           <a14:useLocalDpi xmlns:a14="http://schemas.microsoft.com/office/drawing/2010/main" val="0"/>
@@ -11632,7 +12553,7 @@
           <w:rPr>
             <w:noProof/>
           </w:rPr>
-          <w:t>15</w:t>
+          <w:t>17</w:t>
         </w:r>
       </w:fldSimple>
       <w:r>
@@ -11680,7 +12601,7 @@
                     </pic:cNvPicPr>
                   </pic:nvPicPr>
                   <pic:blipFill>
-                    <a:blip r:embed="rId34" cstate="print">
+                    <a:blip r:embed="rId42" cstate="print">
                       <a:extLst>
                         <a:ext uri="{28A0092B-C50C-407E-A947-70E740481C1C}">
                           <a14:useLocalDpi xmlns:a14="http://schemas.microsoft.com/office/drawing/2010/main" val="0"/>
@@ -11726,7 +12647,7 @@
           <w:rPr>
             <w:noProof/>
           </w:rPr>
-          <w:t>16</w:t>
+          <w:t>18</w:t>
         </w:r>
       </w:fldSimple>
       <w:r>
@@ -11858,8 +12779,8 @@
     <w:p>
       <w:pPr>
         <w:sectPr>
-          <w:headerReference w:type="default" r:id="rId35"/>
-          <w:headerReference w:type="first" r:id="rId36"/>
+          <w:headerReference w:type="default" r:id="rId43"/>
+          <w:headerReference w:type="first" r:id="rId44"/>
           <w:pgSz w:w="11906" w:h="16838" w:code="9"/>
           <w:pgMar w:top="1440" w:right="1440" w:bottom="1440" w:left="1440" w:header="720" w:footer="720" w:gutter="0"/>
           <w:cols w:space="720"/>
@@ -12913,7 +13834,27 @@
                 <w:sz w:val="24"/>
                 <w:szCs w:val="24"/>
               </w:rPr>
-              <w:t>Identify other weed plants other than the “MahaMaruk” weed plant. </w:t>
+              <w:t>Identify other weed plants other than the “</w:t>
+            </w:r>
+            <w:proofErr w:type="spellStart"/>
+            <w:r>
+              <w:rPr>
+                <w:rFonts w:eastAsia="Times New Roman" w:cs="Arial"/>
+                <w:color w:val="000000"/>
+                <w:sz w:val="24"/>
+                <w:szCs w:val="24"/>
+              </w:rPr>
+              <w:t>MahaMaruk</w:t>
+            </w:r>
+            <w:proofErr w:type="spellEnd"/>
+            <w:r>
+              <w:rPr>
+                <w:rFonts w:eastAsia="Times New Roman" w:cs="Arial"/>
+                <w:color w:val="000000"/>
+                <w:sz w:val="24"/>
+                <w:szCs w:val="24"/>
+              </w:rPr>
+              <w:t>” weed plant. </w:t>
             </w:r>
           </w:p>
         </w:tc>
@@ -13345,7 +14286,27 @@
                 <w:sz w:val="24"/>
                 <w:szCs w:val="24"/>
               </w:rPr>
-              <w:t>Loading the front end Page</w:t>
+              <w:t xml:space="preserve">Loading the </w:t>
+            </w:r>
+            <w:proofErr w:type="gramStart"/>
+            <w:r>
+              <w:rPr>
+                <w:rFonts w:eastAsia="Times New Roman" w:cs="Arial"/>
+                <w:color w:val="000000"/>
+                <w:sz w:val="24"/>
+                <w:szCs w:val="24"/>
+              </w:rPr>
+              <w:t>front end</w:t>
+            </w:r>
+            <w:proofErr w:type="gramEnd"/>
+            <w:r>
+              <w:rPr>
+                <w:rFonts w:eastAsia="Times New Roman" w:cs="Arial"/>
+                <w:color w:val="000000"/>
+                <w:sz w:val="24"/>
+                <w:szCs w:val="24"/>
+              </w:rPr>
+              <w:t xml:space="preserve"> Page</w:t>
             </w:r>
           </w:p>
         </w:tc>
@@ -14431,6 +15392,7 @@
                 <w:szCs w:val="24"/>
               </w:rPr>
             </w:pPr>
+            <w:proofErr w:type="spellStart"/>
             <w:r>
               <w:rPr>
                 <w:rFonts w:eastAsia="Times New Roman" w:cs="Arial"/>
@@ -14440,6 +15402,7 @@
               </w:rPr>
               <w:t>FireFox</w:t>
             </w:r>
+            <w:proofErr w:type="spellEnd"/>
           </w:p>
         </w:tc>
         <w:tc>
@@ -14630,8 +15593,8 @@
     <w:p>
       <w:pPr>
         <w:sectPr>
-          <w:headerReference w:type="default" r:id="rId37"/>
-          <w:headerReference w:type="first" r:id="rId38"/>
+          <w:headerReference w:type="default" r:id="rId45"/>
+          <w:headerReference w:type="first" r:id="rId46"/>
           <w:pgSz w:w="11906" w:h="16838" w:code="9"/>
           <w:pgMar w:top="1440" w:right="1440" w:bottom="1440" w:left="1440" w:header="720" w:footer="720" w:gutter="0"/>
           <w:cols w:space="720"/>
@@ -15074,8 +16037,8 @@
     <w:p>
       <w:pPr>
         <w:sectPr>
-          <w:headerReference w:type="default" r:id="rId39"/>
-          <w:headerReference w:type="first" r:id="rId40"/>
+          <w:headerReference w:type="default" r:id="rId47"/>
+          <w:headerReference w:type="first" r:id="rId48"/>
           <w:pgSz w:w="11906" w:h="16838" w:code="9"/>
           <w:pgMar w:top="1440" w:right="1440" w:bottom="1440" w:left="1440" w:header="720" w:footer="720" w:gutter="0"/>
           <w:cols w:space="720"/>
@@ -17115,7 +18078,67 @@
                 <w:szCs w:val="24"/>
               </w:rPr>
               <w:lastRenderedPageBreak/>
-              <w:t>Learning python, angular js, weka and matlab and using them for our project.</w:t>
+              <w:t xml:space="preserve">Learning python, angular </w:t>
+            </w:r>
+            <w:proofErr w:type="spellStart"/>
+            <w:r>
+              <w:rPr>
+                <w:rFonts w:eastAsia="Times New Roman" w:cs="Arial"/>
+                <w:color w:val="000000"/>
+                <w:sz w:val="24"/>
+                <w:szCs w:val="24"/>
+              </w:rPr>
+              <w:t>js</w:t>
+            </w:r>
+            <w:proofErr w:type="spellEnd"/>
+            <w:r>
+              <w:rPr>
+                <w:rFonts w:eastAsia="Times New Roman" w:cs="Arial"/>
+                <w:color w:val="000000"/>
+                <w:sz w:val="24"/>
+                <w:szCs w:val="24"/>
+              </w:rPr>
+              <w:t xml:space="preserve">, </w:t>
+            </w:r>
+            <w:proofErr w:type="spellStart"/>
+            <w:r>
+              <w:rPr>
+                <w:rFonts w:eastAsia="Times New Roman" w:cs="Arial"/>
+                <w:color w:val="000000"/>
+                <w:sz w:val="24"/>
+                <w:szCs w:val="24"/>
+              </w:rPr>
+              <w:t>weka</w:t>
+            </w:r>
+            <w:proofErr w:type="spellEnd"/>
+            <w:r>
+              <w:rPr>
+                <w:rFonts w:eastAsia="Times New Roman" w:cs="Arial"/>
+                <w:color w:val="000000"/>
+                <w:sz w:val="24"/>
+                <w:szCs w:val="24"/>
+              </w:rPr>
+              <w:t xml:space="preserve"> and </w:t>
+            </w:r>
+            <w:proofErr w:type="spellStart"/>
+            <w:r>
+              <w:rPr>
+                <w:rFonts w:eastAsia="Times New Roman" w:cs="Arial"/>
+                <w:color w:val="000000"/>
+                <w:sz w:val="24"/>
+                <w:szCs w:val="24"/>
+              </w:rPr>
+              <w:t>matlab</w:t>
+            </w:r>
+            <w:proofErr w:type="spellEnd"/>
+            <w:r>
+              <w:rPr>
+                <w:rFonts w:eastAsia="Times New Roman" w:cs="Arial"/>
+                <w:color w:val="000000"/>
+                <w:sz w:val="24"/>
+                <w:szCs w:val="24"/>
+              </w:rPr>
+              <w:t xml:space="preserve"> and using them for our project.</w:t>
             </w:r>
           </w:p>
         </w:tc>
@@ -18177,7 +19200,27 @@
                 <w:sz w:val="24"/>
                 <w:szCs w:val="24"/>
               </w:rPr>
-              <w:t>Identify other weed plants other than the “Maha-Maruk” weed plant.</w:t>
+              <w:t>Identify other weed plants other than the “</w:t>
+            </w:r>
+            <w:proofErr w:type="spellStart"/>
+            <w:r>
+              <w:rPr>
+                <w:rFonts w:eastAsia="Times New Roman" w:cs="Arial"/>
+                <w:color w:val="000000"/>
+                <w:sz w:val="24"/>
+                <w:szCs w:val="24"/>
+              </w:rPr>
+              <w:t>Maha-Maruk</w:t>
+            </w:r>
+            <w:proofErr w:type="spellEnd"/>
+            <w:r>
+              <w:rPr>
+                <w:rFonts w:eastAsia="Times New Roman" w:cs="Arial"/>
+                <w:color w:val="000000"/>
+                <w:sz w:val="24"/>
+                <w:szCs w:val="24"/>
+              </w:rPr>
+              <w:t>” weed plant.</w:t>
             </w:r>
           </w:p>
         </w:tc>
@@ -20368,7 +21411,27 @@
                 <w:sz w:val="24"/>
                 <w:szCs w:val="24"/>
               </w:rPr>
-              <w:t>Due to the delay of the above phase testing  and evaluation phase was in a hurry</w:t>
+              <w:t xml:space="preserve">Due to the delay of the above phase </w:t>
+            </w:r>
+            <w:proofErr w:type="gramStart"/>
+            <w:r>
+              <w:rPr>
+                <w:rFonts w:eastAsia="Times New Roman" w:cs="Arial"/>
+                <w:color w:val="000000"/>
+                <w:sz w:val="24"/>
+                <w:szCs w:val="24"/>
+              </w:rPr>
+              <w:t>testing  and</w:t>
+            </w:r>
+            <w:proofErr w:type="gramEnd"/>
+            <w:r>
+              <w:rPr>
+                <w:rFonts w:eastAsia="Times New Roman" w:cs="Arial"/>
+                <w:color w:val="000000"/>
+                <w:sz w:val="24"/>
+                <w:szCs w:val="24"/>
+              </w:rPr>
+              <w:t xml:space="preserve"> evaluation phase was in a hurry</w:t>
             </w:r>
           </w:p>
         </w:tc>
@@ -20565,7 +21628,27 @@
                 <w:sz w:val="24"/>
                 <w:szCs w:val="24"/>
               </w:rPr>
-              <w:t>Unprepared delys pay the price to rush closure</w:t>
+              <w:t xml:space="preserve">Unprepared </w:t>
+            </w:r>
+            <w:proofErr w:type="spellStart"/>
+            <w:r>
+              <w:rPr>
+                <w:rFonts w:eastAsia="Times New Roman" w:cs="Arial"/>
+                <w:color w:val="000000"/>
+                <w:sz w:val="24"/>
+                <w:szCs w:val="24"/>
+              </w:rPr>
+              <w:t>delys</w:t>
+            </w:r>
+            <w:proofErr w:type="spellEnd"/>
+            <w:r>
+              <w:rPr>
+                <w:rFonts w:eastAsia="Times New Roman" w:cs="Arial"/>
+                <w:color w:val="000000"/>
+                <w:sz w:val="24"/>
+                <w:szCs w:val="24"/>
+              </w:rPr>
+              <w:t xml:space="preserve"> pay the price to rush closure</w:t>
             </w:r>
           </w:p>
         </w:tc>
@@ -21179,7 +22262,67 @@
           <w:sz w:val="24"/>
           <w:szCs w:val="24"/>
         </w:rPr>
-        <w:t>Totally new knowledge was gained through this project, such as new libraries like keras, tensorflow, django.</w:t>
+        <w:t xml:space="preserve">Totally new knowledge was gained through this project, such as new libraries like </w:t>
+      </w:r>
+      <w:proofErr w:type="spellStart"/>
+      <w:r>
+        <w:rPr>
+          <w:rFonts w:eastAsia="Times New Roman" w:cs="Arial"/>
+          <w:color w:val="000000"/>
+          <w:sz w:val="24"/>
+          <w:szCs w:val="24"/>
+        </w:rPr>
+        <w:t>keras</w:t>
+      </w:r>
+      <w:proofErr w:type="spellEnd"/>
+      <w:r>
+        <w:rPr>
+          <w:rFonts w:eastAsia="Times New Roman" w:cs="Arial"/>
+          <w:color w:val="000000"/>
+          <w:sz w:val="24"/>
+          <w:szCs w:val="24"/>
+        </w:rPr>
+        <w:t xml:space="preserve">, </w:t>
+      </w:r>
+      <w:proofErr w:type="spellStart"/>
+      <w:r>
+        <w:rPr>
+          <w:rFonts w:eastAsia="Times New Roman" w:cs="Arial"/>
+          <w:color w:val="000000"/>
+          <w:sz w:val="24"/>
+          <w:szCs w:val="24"/>
+        </w:rPr>
+        <w:t>tensorflow</w:t>
+      </w:r>
+      <w:proofErr w:type="spellEnd"/>
+      <w:r>
+        <w:rPr>
+          <w:rFonts w:eastAsia="Times New Roman" w:cs="Arial"/>
+          <w:color w:val="000000"/>
+          <w:sz w:val="24"/>
+          <w:szCs w:val="24"/>
+        </w:rPr>
+        <w:t xml:space="preserve">, </w:t>
+      </w:r>
+      <w:proofErr w:type="spellStart"/>
+      <w:r>
+        <w:rPr>
+          <w:rFonts w:eastAsia="Times New Roman" w:cs="Arial"/>
+          <w:color w:val="000000"/>
+          <w:sz w:val="24"/>
+          <w:szCs w:val="24"/>
+        </w:rPr>
+        <w:t>django</w:t>
+      </w:r>
+      <w:proofErr w:type="spellEnd"/>
+      <w:r>
+        <w:rPr>
+          <w:rFonts w:eastAsia="Times New Roman" w:cs="Arial"/>
+          <w:color w:val="000000"/>
+          <w:sz w:val="24"/>
+          <w:szCs w:val="24"/>
+        </w:rPr>
+        <w:t>.</w:t>
       </w:r>
     </w:p>
     <w:p/>
@@ -21258,8 +22401,19 @@
           <w:sz w:val="24"/>
           <w:szCs w:val="24"/>
         </w:rPr>
-        <w:t>Priority -  High</w:t>
-      </w:r>
+        <w:t xml:space="preserve">Priority </w:t>
+      </w:r>
+      <w:proofErr w:type="gramStart"/>
+      <w:r>
+        <w:rPr>
+          <w:rFonts w:eastAsia="Times New Roman" w:cs="Arial"/>
+          <w:color w:val="000000"/>
+          <w:sz w:val="24"/>
+          <w:szCs w:val="24"/>
+        </w:rPr>
+        <w:t>-  High</w:t>
+      </w:r>
+      <w:proofErr w:type="gramEnd"/>
     </w:p>
     <w:p>
       <w:pPr>
@@ -21295,7 +22449,27 @@
           <w:sz w:val="24"/>
           <w:szCs w:val="24"/>
         </w:rPr>
-        <w:t>The system can be developed for detecting more weeds other than “Mahamuruk” if there were more data sets.</w:t>
+        <w:t>The system can be developed for detecting more weeds other than “</w:t>
+      </w:r>
+      <w:proofErr w:type="spellStart"/>
+      <w:r>
+        <w:rPr>
+          <w:rFonts w:eastAsia="Times New Roman" w:cs="Arial"/>
+          <w:color w:val="000000"/>
+          <w:sz w:val="24"/>
+          <w:szCs w:val="24"/>
+        </w:rPr>
+        <w:t>Mahamuruk</w:t>
+      </w:r>
+      <w:proofErr w:type="spellEnd"/>
+      <w:r>
+        <w:rPr>
+          <w:rFonts w:eastAsia="Times New Roman" w:cs="Arial"/>
+          <w:color w:val="000000"/>
+          <w:sz w:val="24"/>
+          <w:szCs w:val="24"/>
+        </w:rPr>
+        <w:t>” if there were more data sets.</w:t>
       </w:r>
     </w:p>
     <w:p>
@@ -21321,8 +22495,19 @@
           <w:sz w:val="24"/>
           <w:szCs w:val="24"/>
         </w:rPr>
-        <w:t>Priority -  High</w:t>
-      </w:r>
+        <w:t xml:space="preserve">Priority </w:t>
+      </w:r>
+      <w:proofErr w:type="gramStart"/>
+      <w:r>
+        <w:rPr>
+          <w:rFonts w:eastAsia="Times New Roman" w:cs="Arial"/>
+          <w:color w:val="000000"/>
+          <w:sz w:val="24"/>
+          <w:szCs w:val="24"/>
+        </w:rPr>
+        <w:t>-  High</w:t>
+      </w:r>
+      <w:proofErr w:type="gramEnd"/>
     </w:p>
     <w:p>
       <w:pPr>
@@ -21491,7 +22676,27 @@
           <w:sz w:val="24"/>
           <w:szCs w:val="24"/>
         </w:rPr>
-        <w:t>This chapter concludes the report by discussing the aim and objectives which are in the very first chapter. How the requirements of the system has been satisfied is being discussed. Then the Milestones and Deliverables have been mentioned with an ending date and the problems and the challenges met are being mentioned and discussed. Learning outcomes of the project are noted following, finally with the future enhancements are documented.</w:t>
+        <w:t xml:space="preserve">This chapter concludes the report by discussing the aim and objectives which are in the very first chapter. How the requirements of the system </w:t>
+      </w:r>
+      <w:proofErr w:type="gramStart"/>
+      <w:r>
+        <w:rPr>
+          <w:rFonts w:cs="Arial"/>
+          <w:color w:val="000000"/>
+          <w:sz w:val="24"/>
+          <w:szCs w:val="24"/>
+        </w:rPr>
+        <w:t>has</w:t>
+      </w:r>
+      <w:proofErr w:type="gramEnd"/>
+      <w:r>
+        <w:rPr>
+          <w:rFonts w:cs="Arial"/>
+          <w:color w:val="000000"/>
+          <w:sz w:val="24"/>
+          <w:szCs w:val="24"/>
+        </w:rPr>
+        <w:t xml:space="preserve"> been satisfied is being discussed. Then the Milestones and Deliverables have been mentioned with an ending date and the problems and the challenges met are being mentioned and discussed. Learning outcomes of the project are noted following, finally with the future enhancements are documented.</w:t>
       </w:r>
     </w:p>
     <w:p/>
@@ -21515,8 +22720,8 @@
     <w:p>
       <w:pPr>
         <w:sectPr>
-          <w:headerReference w:type="default" r:id="rId41"/>
-          <w:headerReference w:type="first" r:id="rId42"/>
+          <w:headerReference w:type="default" r:id="rId49"/>
+          <w:headerReference w:type="first" r:id="rId50"/>
           <w:pgSz w:w="11906" w:h="16838" w:code="9"/>
           <w:pgMar w:top="1440" w:right="1440" w:bottom="1440" w:left="1440" w:header="720" w:footer="720" w:gutter="0"/>
           <w:cols w:space="720"/>
@@ -21540,7 +22745,6 @@
           <w:docPartUnique/>
         </w:docPartObj>
       </w:sdtPr>
-      <w:sdtEndPr/>
       <w:sdtContent>
         <w:p>
           <w:pPr>
@@ -21561,7 +22765,6 @@
             <w:id w:val="-573587230"/>
             <w:bibliography/>
           </w:sdtPr>
-          <w:sdtEndPr/>
           <w:sdtContent>
             <w:p>
               <w:pPr>
@@ -21661,7 +22864,7 @@
             <w:p>
               <w:pPr>
                 <w:sectPr>
-                  <w:headerReference w:type="first" r:id="rId43"/>
+                  <w:headerReference w:type="first" r:id="rId51"/>
                   <w:pgSz w:w="11906" w:h="16838" w:code="9"/>
                   <w:pgMar w:top="1440" w:right="1440" w:bottom="1440" w:left="1440" w:header="720" w:footer="720" w:gutter="0"/>
                   <w:cols w:space="720"/>
@@ -21676,7 +22879,7 @@
     </w:sdt>
     <w:p/>
     <w:sectPr>
-      <w:headerReference w:type="first" r:id="rId44"/>
+      <w:headerReference w:type="first" r:id="rId52"/>
       <w:pgSz w:w="11906" w:h="16838" w:code="9"/>
       <w:pgMar w:top="1440" w:right="1440" w:bottom="1440" w:left="1440" w:header="720" w:footer="720" w:gutter="0"/>
       <w:cols w:space="720"/>
@@ -21754,7 +22957,6 @@
             <w:dataBinding w:prefixMappings="xmlns:ns0='http://purl.org/dc/elements/1.1/' xmlns:ns1='http://schemas.openxmlformats.org/package/2006/metadata/core-properties' " w:xpath="/ns1:coreProperties[1]/ns0:creator[1]" w:storeItemID="{6C3C8BC8-F283-45AE-878A-BAB7291924A1}"/>
             <w:text/>
           </w:sdtPr>
-          <w:sdtEndPr/>
           <w:sdtContent>
             <w:p>
               <w:pPr>
@@ -21880,7 +23082,6 @@
             <w:dataBinding w:prefixMappings="xmlns:ns0='http://purl.org/dc/elements/1.1/' xmlns:ns1='http://schemas.openxmlformats.org/package/2006/metadata/core-properties' " w:xpath="/ns1:coreProperties[1]/ns0:creator[1]" w:storeItemID="{6C3C8BC8-F283-45AE-878A-BAB7291924A1}"/>
             <w:text/>
           </w:sdtPr>
-          <w:sdtEndPr/>
           <w:sdtContent>
             <w:p>
               <w:pPr>
@@ -22440,7 +23641,6 @@
               <w:dataBinding w:prefixMappings="xmlns:ns0='http://purl.org/dc/elements/1.1/' xmlns:ns1='http://schemas.openxmlformats.org/package/2006/metadata/core-properties' " w:xpath="/ns1:coreProperties[1]/ns0:title[1]" w:storeItemID="{6C3C8BC8-F283-45AE-878A-BAB7291924A1}"/>
               <w:text/>
             </w:sdtPr>
-            <w:sdtEndPr/>
             <w:sdtContent>
               <w:r>
                 <w:rPr>
@@ -23130,6 +24330,119 @@
     </w:lvl>
   </w:abstractNum>
   <w:abstractNum w:abstractNumId="2" w15:restartNumberingAfterBreak="0">
+    <w:nsid w:val="0E6454C5"/>
+    <w:multiLevelType w:val="hybridMultilevel"/>
+    <w:tmpl w:val="C5D61BD2"/>
+    <w:lvl w:ilvl="0" w:tplc="04090001">
+      <w:start w:val="1"/>
+      <w:numFmt w:val="bullet"/>
+      <w:lvlText w:val=""/>
+      <w:lvlJc w:val="left"/>
+      <w:pPr>
+        <w:ind w:left="720" w:hanging="360"/>
+      </w:pPr>
+      <w:rPr>
+        <w:rFonts w:ascii="Symbol" w:hAnsi="Symbol" w:hint="default"/>
+      </w:rPr>
+    </w:lvl>
+    <w:lvl w:ilvl="1" w:tplc="04090003">
+      <w:start w:val="1"/>
+      <w:numFmt w:val="bullet"/>
+      <w:lvlText w:val="o"/>
+      <w:lvlJc w:val="left"/>
+      <w:pPr>
+        <w:ind w:left="1440" w:hanging="360"/>
+      </w:pPr>
+      <w:rPr>
+        <w:rFonts w:ascii="Courier New" w:hAnsi="Courier New" w:cs="Courier New" w:hint="default"/>
+      </w:rPr>
+    </w:lvl>
+    <w:lvl w:ilvl="2" w:tplc="04090005">
+      <w:start w:val="1"/>
+      <w:numFmt w:val="bullet"/>
+      <w:lvlText w:val=""/>
+      <w:lvlJc w:val="left"/>
+      <w:pPr>
+        <w:ind w:left="2160" w:hanging="360"/>
+      </w:pPr>
+      <w:rPr>
+        <w:rFonts w:ascii="Wingdings" w:hAnsi="Wingdings" w:hint="default"/>
+      </w:rPr>
+    </w:lvl>
+    <w:lvl w:ilvl="3" w:tplc="04090001">
+      <w:start w:val="1"/>
+      <w:numFmt w:val="bullet"/>
+      <w:lvlText w:val=""/>
+      <w:lvlJc w:val="left"/>
+      <w:pPr>
+        <w:ind w:left="2880" w:hanging="360"/>
+      </w:pPr>
+      <w:rPr>
+        <w:rFonts w:ascii="Symbol" w:hAnsi="Symbol" w:hint="default"/>
+      </w:rPr>
+    </w:lvl>
+    <w:lvl w:ilvl="4" w:tplc="04090003">
+      <w:start w:val="1"/>
+      <w:numFmt w:val="bullet"/>
+      <w:lvlText w:val="o"/>
+      <w:lvlJc w:val="left"/>
+      <w:pPr>
+        <w:ind w:left="3600" w:hanging="360"/>
+      </w:pPr>
+      <w:rPr>
+        <w:rFonts w:ascii="Courier New" w:hAnsi="Courier New" w:cs="Courier New" w:hint="default"/>
+      </w:rPr>
+    </w:lvl>
+    <w:lvl w:ilvl="5" w:tplc="04090005">
+      <w:start w:val="1"/>
+      <w:numFmt w:val="bullet"/>
+      <w:lvlText w:val=""/>
+      <w:lvlJc w:val="left"/>
+      <w:pPr>
+        <w:ind w:left="4320" w:hanging="360"/>
+      </w:pPr>
+      <w:rPr>
+        <w:rFonts w:ascii="Wingdings" w:hAnsi="Wingdings" w:hint="default"/>
+      </w:rPr>
+    </w:lvl>
+    <w:lvl w:ilvl="6" w:tplc="04090001">
+      <w:start w:val="1"/>
+      <w:numFmt w:val="bullet"/>
+      <w:lvlText w:val=""/>
+      <w:lvlJc w:val="left"/>
+      <w:pPr>
+        <w:ind w:left="5040" w:hanging="360"/>
+      </w:pPr>
+      <w:rPr>
+        <w:rFonts w:ascii="Symbol" w:hAnsi="Symbol" w:hint="default"/>
+      </w:rPr>
+    </w:lvl>
+    <w:lvl w:ilvl="7" w:tplc="04090003">
+      <w:start w:val="1"/>
+      <w:numFmt w:val="bullet"/>
+      <w:lvlText w:val="o"/>
+      <w:lvlJc w:val="left"/>
+      <w:pPr>
+        <w:ind w:left="5760" w:hanging="360"/>
+      </w:pPr>
+      <w:rPr>
+        <w:rFonts w:ascii="Courier New" w:hAnsi="Courier New" w:cs="Courier New" w:hint="default"/>
+      </w:rPr>
+    </w:lvl>
+    <w:lvl w:ilvl="8" w:tplc="04090005">
+      <w:start w:val="1"/>
+      <w:numFmt w:val="bullet"/>
+      <w:lvlText w:val=""/>
+      <w:lvlJc w:val="left"/>
+      <w:pPr>
+        <w:ind w:left="6480" w:hanging="360"/>
+      </w:pPr>
+      <w:rPr>
+        <w:rFonts w:ascii="Wingdings" w:hAnsi="Wingdings" w:hint="default"/>
+      </w:rPr>
+    </w:lvl>
+  </w:abstractNum>
+  <w:abstractNum w:abstractNumId="3" w15:restartNumberingAfterBreak="0">
     <w:nsid w:val="14286FBE"/>
     <w:multiLevelType w:val="hybridMultilevel"/>
     <w:tmpl w:val="3F46C99A"/>
@@ -23242,7 +24555,7 @@
       </w:rPr>
     </w:lvl>
   </w:abstractNum>
-  <w:abstractNum w:abstractNumId="3" w15:restartNumberingAfterBreak="0">
+  <w:abstractNum w:abstractNumId="4" w15:restartNumberingAfterBreak="0">
     <w:nsid w:val="17D15210"/>
     <w:multiLevelType w:val="multilevel"/>
     <w:tmpl w:val="BC883FB8"/>
@@ -23363,7 +24676,7 @@
       </w:rPr>
     </w:lvl>
   </w:abstractNum>
-  <w:abstractNum w:abstractNumId="4" w15:restartNumberingAfterBreak="0">
+  <w:abstractNum w:abstractNumId="5" w15:restartNumberingAfterBreak="0">
     <w:nsid w:val="19811135"/>
     <w:multiLevelType w:val="multilevel"/>
     <w:tmpl w:val="86A4CA86"/>
@@ -23476,7 +24789,7 @@
       </w:pPr>
     </w:lvl>
   </w:abstractNum>
-  <w:abstractNum w:abstractNumId="5" w15:restartNumberingAfterBreak="0">
+  <w:abstractNum w:abstractNumId="6" w15:restartNumberingAfterBreak="0">
     <w:nsid w:val="1FF81E91"/>
     <w:multiLevelType w:val="multilevel"/>
     <w:tmpl w:val="AFDAAE4A"/>
@@ -23625,7 +24938,7 @@
       </w:rPr>
     </w:lvl>
   </w:abstractNum>
-  <w:abstractNum w:abstractNumId="6" w15:restartNumberingAfterBreak="0">
+  <w:abstractNum w:abstractNumId="7" w15:restartNumberingAfterBreak="0">
     <w:nsid w:val="1FFA7964"/>
     <w:multiLevelType w:val="multilevel"/>
     <w:tmpl w:val="6FE8960A"/>
@@ -23738,7 +25051,7 @@
       </w:pPr>
     </w:lvl>
   </w:abstractNum>
-  <w:abstractNum w:abstractNumId="7" w15:restartNumberingAfterBreak="0">
+  <w:abstractNum w:abstractNumId="8" w15:restartNumberingAfterBreak="0">
     <w:nsid w:val="24323BF8"/>
     <w:multiLevelType w:val="multilevel"/>
     <w:tmpl w:val="45428250"/>
@@ -23859,7 +25172,7 @@
       </w:rPr>
     </w:lvl>
   </w:abstractNum>
-  <w:abstractNum w:abstractNumId="8" w15:restartNumberingAfterBreak="0">
+  <w:abstractNum w:abstractNumId="9" w15:restartNumberingAfterBreak="0">
     <w:nsid w:val="25A43CD9"/>
     <w:multiLevelType w:val="multilevel"/>
     <w:tmpl w:val="3C921E9C"/>
@@ -24008,7 +25321,7 @@
       </w:rPr>
     </w:lvl>
   </w:abstractNum>
-  <w:abstractNum w:abstractNumId="9" w15:restartNumberingAfterBreak="0">
+  <w:abstractNum w:abstractNumId="10" w15:restartNumberingAfterBreak="0">
     <w:nsid w:val="25D50368"/>
     <w:multiLevelType w:val="hybridMultilevel"/>
     <w:tmpl w:val="A6DE026C"/>
@@ -24094,7 +25407,7 @@
       </w:pPr>
     </w:lvl>
   </w:abstractNum>
-  <w:abstractNum w:abstractNumId="10" w15:restartNumberingAfterBreak="0">
+  <w:abstractNum w:abstractNumId="11" w15:restartNumberingAfterBreak="0">
     <w:nsid w:val="2A524FA3"/>
     <w:multiLevelType w:val="hybridMultilevel"/>
     <w:tmpl w:val="EC6447EA"/>
@@ -24207,7 +25520,7 @@
       </w:rPr>
     </w:lvl>
   </w:abstractNum>
-  <w:abstractNum w:abstractNumId="11" w15:restartNumberingAfterBreak="0">
+  <w:abstractNum w:abstractNumId="12" w15:restartNumberingAfterBreak="0">
     <w:nsid w:val="2EB464FC"/>
     <w:multiLevelType w:val="multilevel"/>
     <w:tmpl w:val="C4CA2840"/>
@@ -24356,7 +25669,7 @@
       </w:rPr>
     </w:lvl>
   </w:abstractNum>
-  <w:abstractNum w:abstractNumId="12" w15:restartNumberingAfterBreak="0">
+  <w:abstractNum w:abstractNumId="13" w15:restartNumberingAfterBreak="0">
     <w:nsid w:val="2ED14D02"/>
     <w:multiLevelType w:val="multilevel"/>
     <w:tmpl w:val="2E26DDFC"/>
@@ -24469,7 +25782,7 @@
       </w:rPr>
     </w:lvl>
   </w:abstractNum>
-  <w:abstractNum w:abstractNumId="13" w15:restartNumberingAfterBreak="0">
+  <w:abstractNum w:abstractNumId="14" w15:restartNumberingAfterBreak="0">
     <w:nsid w:val="36A758FF"/>
     <w:multiLevelType w:val="hybridMultilevel"/>
     <w:tmpl w:val="0C36B1B0"/>
@@ -24582,7 +25895,7 @@
       </w:rPr>
     </w:lvl>
   </w:abstractNum>
-  <w:abstractNum w:abstractNumId="14" w15:restartNumberingAfterBreak="0">
+  <w:abstractNum w:abstractNumId="15" w15:restartNumberingAfterBreak="0">
     <w:nsid w:val="38833287"/>
     <w:multiLevelType w:val="multilevel"/>
     <w:tmpl w:val="47F0512C"/>
@@ -24731,7 +26044,7 @@
       </w:rPr>
     </w:lvl>
   </w:abstractNum>
-  <w:abstractNum w:abstractNumId="15" w15:restartNumberingAfterBreak="0">
+  <w:abstractNum w:abstractNumId="16" w15:restartNumberingAfterBreak="0">
     <w:nsid w:val="3D900B48"/>
     <w:multiLevelType w:val="multilevel"/>
     <w:tmpl w:val="02B085F8"/>
@@ -24880,7 +26193,7 @@
       </w:rPr>
     </w:lvl>
   </w:abstractNum>
-  <w:abstractNum w:abstractNumId="16" w15:restartNumberingAfterBreak="0">
+  <w:abstractNum w:abstractNumId="17" w15:restartNumberingAfterBreak="0">
     <w:nsid w:val="43001108"/>
     <w:multiLevelType w:val="hybridMultilevel"/>
     <w:tmpl w:val="21D2D23A"/>
@@ -24993,7 +26306,7 @@
       </w:rPr>
     </w:lvl>
   </w:abstractNum>
-  <w:abstractNum w:abstractNumId="17" w15:restartNumberingAfterBreak="0">
+  <w:abstractNum w:abstractNumId="18" w15:restartNumberingAfterBreak="0">
     <w:nsid w:val="43834BC3"/>
     <w:multiLevelType w:val="hybridMultilevel"/>
     <w:tmpl w:val="A426B6E6"/>
@@ -25082,7 +26395,7 @@
       </w:pPr>
     </w:lvl>
   </w:abstractNum>
-  <w:abstractNum w:abstractNumId="18" w15:restartNumberingAfterBreak="0">
+  <w:abstractNum w:abstractNumId="19" w15:restartNumberingAfterBreak="0">
     <w:nsid w:val="484721AD"/>
     <w:multiLevelType w:val="multilevel"/>
     <w:tmpl w:val="56D6CBFC"/>
@@ -25231,7 +26544,7 @@
       </w:rPr>
     </w:lvl>
   </w:abstractNum>
-  <w:abstractNum w:abstractNumId="19" w15:restartNumberingAfterBreak="0">
+  <w:abstractNum w:abstractNumId="20" w15:restartNumberingAfterBreak="0">
     <w:nsid w:val="489A7528"/>
     <w:multiLevelType w:val="multilevel"/>
     <w:tmpl w:val="BAE474F0"/>
@@ -25380,7 +26693,7 @@
       </w:rPr>
     </w:lvl>
   </w:abstractNum>
-  <w:abstractNum w:abstractNumId="20" w15:restartNumberingAfterBreak="0">
+  <w:abstractNum w:abstractNumId="21" w15:restartNumberingAfterBreak="0">
     <w:nsid w:val="4D295319"/>
     <w:multiLevelType w:val="multilevel"/>
     <w:tmpl w:val="72083780"/>
@@ -25529,7 +26842,7 @@
       </w:rPr>
     </w:lvl>
   </w:abstractNum>
-  <w:abstractNum w:abstractNumId="21" w15:restartNumberingAfterBreak="0">
+  <w:abstractNum w:abstractNumId="22" w15:restartNumberingAfterBreak="0">
     <w:nsid w:val="5279369C"/>
     <w:multiLevelType w:val="multilevel"/>
     <w:tmpl w:val="4D144B68"/>
@@ -25650,7 +26963,7 @@
       </w:rPr>
     </w:lvl>
   </w:abstractNum>
-  <w:abstractNum w:abstractNumId="22" w15:restartNumberingAfterBreak="0">
+  <w:abstractNum w:abstractNumId="23" w15:restartNumberingAfterBreak="0">
     <w:nsid w:val="586C7F32"/>
     <w:multiLevelType w:val="multilevel"/>
     <w:tmpl w:val="BBC27798"/>
@@ -25795,7 +27108,7 @@
       </w:rPr>
     </w:lvl>
   </w:abstractNum>
-  <w:abstractNum w:abstractNumId="23" w15:restartNumberingAfterBreak="0">
+  <w:abstractNum w:abstractNumId="24" w15:restartNumberingAfterBreak="0">
     <w:nsid w:val="5A596221"/>
     <w:multiLevelType w:val="hybridMultilevel"/>
     <w:tmpl w:val="A4EA4DEC"/>
@@ -25908,7 +27221,7 @@
       </w:rPr>
     </w:lvl>
   </w:abstractNum>
-  <w:abstractNum w:abstractNumId="24" w15:restartNumberingAfterBreak="0">
+  <w:abstractNum w:abstractNumId="25" w15:restartNumberingAfterBreak="0">
     <w:nsid w:val="64611A9A"/>
     <w:multiLevelType w:val="multilevel"/>
     <w:tmpl w:val="97C039E0"/>
@@ -26057,7 +27370,7 @@
       </w:rPr>
     </w:lvl>
   </w:abstractNum>
-  <w:abstractNum w:abstractNumId="25" w15:restartNumberingAfterBreak="0">
+  <w:abstractNum w:abstractNumId="26" w15:restartNumberingAfterBreak="0">
     <w:nsid w:val="6AEF0E1E"/>
     <w:multiLevelType w:val="multilevel"/>
     <w:tmpl w:val="756ADDCE"/>
@@ -26170,7 +27483,7 @@
       </w:pPr>
     </w:lvl>
   </w:abstractNum>
-  <w:abstractNum w:abstractNumId="26" w15:restartNumberingAfterBreak="0">
+  <w:abstractNum w:abstractNumId="27" w15:restartNumberingAfterBreak="0">
     <w:nsid w:val="6B154348"/>
     <w:multiLevelType w:val="hybridMultilevel"/>
     <w:tmpl w:val="DED0518A"/>
@@ -26256,7 +27569,7 @@
       </w:pPr>
     </w:lvl>
   </w:abstractNum>
-  <w:abstractNum w:abstractNumId="27" w15:restartNumberingAfterBreak="0">
+  <w:abstractNum w:abstractNumId="28" w15:restartNumberingAfterBreak="0">
     <w:nsid w:val="6FB36BBF"/>
     <w:multiLevelType w:val="multilevel"/>
     <w:tmpl w:val="7DACBC8C"/>
@@ -26369,7 +27682,7 @@
       </w:pPr>
     </w:lvl>
   </w:abstractNum>
-  <w:abstractNum w:abstractNumId="28" w15:restartNumberingAfterBreak="0">
+  <w:abstractNum w:abstractNumId="29" w15:restartNumberingAfterBreak="0">
     <w:nsid w:val="70D265C6"/>
     <w:multiLevelType w:val="multilevel"/>
     <w:tmpl w:val="2F02B61C"/>
@@ -26482,7 +27795,7 @@
       </w:pPr>
     </w:lvl>
   </w:abstractNum>
-  <w:abstractNum w:abstractNumId="29" w15:restartNumberingAfterBreak="0">
+  <w:abstractNum w:abstractNumId="30" w15:restartNumberingAfterBreak="0">
     <w:nsid w:val="71F224B7"/>
     <w:multiLevelType w:val="hybridMultilevel"/>
     <w:tmpl w:val="763409CE"/>
@@ -26595,7 +27908,7 @@
       </w:rPr>
     </w:lvl>
   </w:abstractNum>
-  <w:abstractNum w:abstractNumId="30" w15:restartNumberingAfterBreak="0">
+  <w:abstractNum w:abstractNumId="31" w15:restartNumberingAfterBreak="0">
     <w:nsid w:val="74B80A7E"/>
     <w:multiLevelType w:val="hybridMultilevel"/>
     <w:tmpl w:val="416411F6"/>
@@ -26708,7 +28021,7 @@
       </w:rPr>
     </w:lvl>
   </w:abstractNum>
-  <w:abstractNum w:abstractNumId="31" w15:restartNumberingAfterBreak="0">
+  <w:abstractNum w:abstractNumId="32" w15:restartNumberingAfterBreak="0">
     <w:nsid w:val="75C96F1F"/>
     <w:multiLevelType w:val="multilevel"/>
     <w:tmpl w:val="80721E58"/>
@@ -26857,7 +28170,7 @@
       </w:rPr>
     </w:lvl>
   </w:abstractNum>
-  <w:abstractNum w:abstractNumId="32" w15:restartNumberingAfterBreak="0">
+  <w:abstractNum w:abstractNumId="33" w15:restartNumberingAfterBreak="0">
     <w:nsid w:val="76C94C5D"/>
     <w:multiLevelType w:val="hybridMultilevel"/>
     <w:tmpl w:val="BBD66F46"/>
@@ -26943,7 +28256,7 @@
       </w:pPr>
     </w:lvl>
   </w:abstractNum>
-  <w:abstractNum w:abstractNumId="33" w15:restartNumberingAfterBreak="0">
+  <w:abstractNum w:abstractNumId="34" w15:restartNumberingAfterBreak="0">
     <w:nsid w:val="77DC7A36"/>
     <w:multiLevelType w:val="hybridMultilevel"/>
     <w:tmpl w:val="675478F4"/>
@@ -27056,7 +28369,7 @@
       </w:rPr>
     </w:lvl>
   </w:abstractNum>
-  <w:abstractNum w:abstractNumId="34" w15:restartNumberingAfterBreak="0">
+  <w:abstractNum w:abstractNumId="35" w15:restartNumberingAfterBreak="0">
     <w:nsid w:val="787622DB"/>
     <w:multiLevelType w:val="multilevel"/>
     <w:tmpl w:val="4D144B68"/>
@@ -27177,7 +28490,7 @@
       </w:rPr>
     </w:lvl>
   </w:abstractNum>
-  <w:abstractNum w:abstractNumId="35" w15:restartNumberingAfterBreak="0">
+  <w:abstractNum w:abstractNumId="36" w15:restartNumberingAfterBreak="0">
     <w:nsid w:val="795F0668"/>
     <w:multiLevelType w:val="multilevel"/>
     <w:tmpl w:val="2D00B01C"/>
@@ -27295,7 +28608,7 @@
       </w:rPr>
     </w:lvl>
   </w:abstractNum>
-  <w:abstractNum w:abstractNumId="36" w15:restartNumberingAfterBreak="0">
+  <w:abstractNum w:abstractNumId="37" w15:restartNumberingAfterBreak="0">
     <w:nsid w:val="7AB83FC9"/>
     <w:multiLevelType w:val="hybridMultilevel"/>
     <w:tmpl w:val="897CC5C2"/>
@@ -27381,7 +28694,7 @@
       </w:pPr>
     </w:lvl>
   </w:abstractNum>
-  <w:abstractNum w:abstractNumId="37" w15:restartNumberingAfterBreak="0">
+  <w:abstractNum w:abstractNumId="38" w15:restartNumberingAfterBreak="0">
     <w:nsid w:val="7BBE0430"/>
     <w:multiLevelType w:val="multilevel"/>
     <w:tmpl w:val="90742D36"/>
@@ -27494,7 +28807,7 @@
       </w:pPr>
     </w:lvl>
   </w:abstractNum>
-  <w:abstractNum w:abstractNumId="38" w15:restartNumberingAfterBreak="0">
+  <w:abstractNum w:abstractNumId="39" w15:restartNumberingAfterBreak="0">
     <w:nsid w:val="7CB92B12"/>
     <w:multiLevelType w:val="hybridMultilevel"/>
     <w:tmpl w:val="1B1444AA"/>
@@ -27607,7 +28920,7 @@
       </w:rPr>
     </w:lvl>
   </w:abstractNum>
-  <w:abstractNum w:abstractNumId="39" w15:restartNumberingAfterBreak="0">
+  <w:abstractNum w:abstractNumId="40" w15:restartNumberingAfterBreak="0">
     <w:nsid w:val="7DB3023E"/>
     <w:multiLevelType w:val="multilevel"/>
     <w:tmpl w:val="5D36385E"/>
@@ -27757,91 +29070,91 @@
     </w:lvl>
   </w:abstractNum>
   <w:num w:numId="1">
+    <w:abstractNumId w:val="36"/>
+  </w:num>
+  <w:num w:numId="2">
     <w:abstractNumId w:val="35"/>
   </w:num>
-  <w:num w:numId="2">
+  <w:num w:numId="3">
+    <w:abstractNumId w:val="4"/>
+  </w:num>
+  <w:num w:numId="4">
+    <w:abstractNumId w:val="8"/>
+  </w:num>
+  <w:num w:numId="5">
     <w:abstractNumId w:val="34"/>
   </w:num>
-  <w:num w:numId="3">
+  <w:num w:numId="6">
+    <w:abstractNumId w:val="24"/>
+  </w:num>
+  <w:num w:numId="7">
     <w:abstractNumId w:val="3"/>
   </w:num>
-  <w:num w:numId="4">
-    <w:abstractNumId w:val="7"/>
-  </w:num>
-  <w:num w:numId="5">
-    <w:abstractNumId w:val="33"/>
-  </w:num>
-  <w:num w:numId="6">
-    <w:abstractNumId w:val="23"/>
-  </w:num>
-  <w:num w:numId="7">
-    <w:abstractNumId w:val="2"/>
-  </w:num>
   <w:num w:numId="8">
-    <w:abstractNumId w:val="28"/>
+    <w:abstractNumId w:val="29"/>
   </w:num>
   <w:num w:numId="9">
-    <w:abstractNumId w:val="17"/>
+    <w:abstractNumId w:val="18"/>
   </w:num>
   <w:num w:numId="10">
-    <w:abstractNumId w:val="38"/>
+    <w:abstractNumId w:val="39"/>
   </w:num>
   <w:num w:numId="11">
-    <w:abstractNumId w:val="13"/>
+    <w:abstractNumId w:val="14"/>
   </w:num>
   <w:num w:numId="12">
-    <w:abstractNumId w:val="36"/>
+    <w:abstractNumId w:val="37"/>
   </w:num>
   <w:num w:numId="13">
-    <w:abstractNumId w:val="29"/>
+    <w:abstractNumId w:val="30"/>
   </w:num>
   <w:num w:numId="14">
+    <w:abstractNumId w:val="11"/>
+  </w:num>
+  <w:num w:numId="15">
     <w:abstractNumId w:val="10"/>
   </w:num>
-  <w:num w:numId="15">
-    <w:abstractNumId w:val="9"/>
-  </w:num>
   <w:num w:numId="16">
-    <w:abstractNumId w:val="21"/>
+    <w:abstractNumId w:val="22"/>
   </w:num>
   <w:num w:numId="17">
-    <w:abstractNumId w:val="30"/>
+    <w:abstractNumId w:val="31"/>
   </w:num>
   <w:num w:numId="18">
     <w:abstractNumId w:val="1"/>
   </w:num>
   <w:num w:numId="19">
-    <w:abstractNumId w:val="16"/>
+    <w:abstractNumId w:val="17"/>
   </w:num>
   <w:num w:numId="20">
-    <w:abstractNumId w:val="32"/>
+    <w:abstractNumId w:val="33"/>
   </w:num>
   <w:num w:numId="21">
-    <w:abstractNumId w:val="26"/>
+    <w:abstractNumId w:val="27"/>
   </w:num>
   <w:num w:numId="22">
-    <w:abstractNumId w:val="4"/>
+    <w:abstractNumId w:val="5"/>
   </w:num>
   <w:num w:numId="23">
+    <w:abstractNumId w:val="7"/>
+  </w:num>
+  <w:num w:numId="24">
+    <w:abstractNumId w:val="9"/>
+  </w:num>
+  <w:num w:numId="25">
     <w:abstractNumId w:val="6"/>
   </w:num>
-  <w:num w:numId="24">
-    <w:abstractNumId w:val="8"/>
-  </w:num>
-  <w:num w:numId="25">
-    <w:abstractNumId w:val="5"/>
-  </w:num>
   <w:num w:numId="26">
-    <w:abstractNumId w:val="22"/>
+    <w:abstractNumId w:val="23"/>
   </w:num>
   <w:num w:numId="27">
-    <w:abstractNumId w:val="12"/>
+    <w:abstractNumId w:val="13"/>
   </w:num>
   <w:num w:numId="28">
-    <w:abstractNumId w:val="37"/>
+    <w:abstractNumId w:val="38"/>
   </w:num>
   <w:num w:numId="29">
-    <w:abstractNumId w:val="25"/>
+    <w:abstractNumId w:val="26"/>
     <w:lvlOverride w:ilvl="0">
       <w:lvl w:ilvl="0">
         <w:numFmt w:val="decimal"/>
@@ -27851,7 +29164,7 @@
     </w:lvlOverride>
   </w:num>
   <w:num w:numId="30">
-    <w:abstractNumId w:val="27"/>
+    <w:abstractNumId w:val="28"/>
     <w:lvlOverride w:ilvl="0">
       <w:lvl w:ilvl="0">
         <w:numFmt w:val="decimal"/>
@@ -27871,31 +29184,34 @@
     </w:lvlOverride>
   </w:num>
   <w:num w:numId="32">
+    <w:abstractNumId w:val="20"/>
+  </w:num>
+  <w:num w:numId="33">
+    <w:abstractNumId w:val="21"/>
+  </w:num>
+  <w:num w:numId="34">
     <w:abstractNumId w:val="19"/>
   </w:num>
-  <w:num w:numId="33">
-    <w:abstractNumId w:val="20"/>
-  </w:num>
-  <w:num w:numId="34">
-    <w:abstractNumId w:val="18"/>
-  </w:num>
   <w:num w:numId="35">
-    <w:abstractNumId w:val="39"/>
+    <w:abstractNumId w:val="40"/>
   </w:num>
   <w:num w:numId="36">
-    <w:abstractNumId w:val="24"/>
+    <w:abstractNumId w:val="25"/>
   </w:num>
   <w:num w:numId="37">
-    <w:abstractNumId w:val="31"/>
+    <w:abstractNumId w:val="32"/>
   </w:num>
   <w:num w:numId="38">
-    <w:abstractNumId w:val="14"/>
+    <w:abstractNumId w:val="15"/>
   </w:num>
   <w:num w:numId="39">
-    <w:abstractNumId w:val="11"/>
+    <w:abstractNumId w:val="12"/>
   </w:num>
   <w:num w:numId="40">
-    <w:abstractNumId w:val="15"/>
+    <w:abstractNumId w:val="16"/>
+  </w:num>
+  <w:num w:numId="41">
+    <w:abstractNumId w:val="2"/>
   </w:num>
 </w:numbering>
 </file>
@@ -28788,7 +30104,7 @@
     <w:charset w:val="00"/>
     <w:family w:val="roman"/>
     <w:pitch w:val="variable"/>
-    <w:sig w:usb0="E0002EFF" w:usb1="C000785B" w:usb2="00000009" w:usb3="00000000" w:csb0="000001FF" w:csb1="00000000"/>
+    <w:sig w:usb0="E0002AFF" w:usb1="C0007843" w:usb2="00000009" w:usb3="00000000" w:csb0="000001FF" w:csb1="00000000"/>
   </w:font>
   <w:font w:name="Courier New">
     <w:panose1 w:val="02070309020205020404"/>
@@ -28809,21 +30125,21 @@
     <w:charset w:val="00"/>
     <w:family w:val="swiss"/>
     <w:pitch w:val="variable"/>
-    <w:sig w:usb0="E4002EFF" w:usb1="C000247B" w:usb2="00000009" w:usb3="00000000" w:csb0="000001FF" w:csb1="00000000"/>
+    <w:sig w:usb0="E0002AFF" w:usb1="4000ACFF" w:usb2="00000001" w:usb3="00000000" w:csb0="000001FF" w:csb1="00000000"/>
   </w:font>
   <w:font w:name="Calibri Light">
     <w:panose1 w:val="020F0302020204030204"/>
     <w:charset w:val="00"/>
     <w:family w:val="swiss"/>
     <w:pitch w:val="variable"/>
-    <w:sig w:usb0="E4002EFF" w:usb1="C000247B" w:usb2="00000009" w:usb3="00000000" w:csb0="000001FF" w:csb1="00000000"/>
+    <w:sig w:usb0="A0002AEF" w:usb1="4000207B" w:usb2="00000000" w:usb3="00000000" w:csb0="000001FF" w:csb1="00000000"/>
   </w:font>
   <w:font w:name="Arial">
     <w:panose1 w:val="020B0604020202020204"/>
     <w:charset w:val="00"/>
     <w:family w:val="swiss"/>
     <w:pitch w:val="variable"/>
-    <w:sig w:usb0="E0002EFF" w:usb1="C000785B" w:usb2="00000009" w:usb3="00000000" w:csb0="000001FF" w:csb1="00000000"/>
+    <w:sig w:usb0="E0002AFF" w:usb1="C0007843" w:usb2="00000009" w:usb3="00000000" w:csb0="000001FF" w:csb1="00000000"/>
   </w:font>
 </w:fonts>
 </file>
@@ -28847,6 +30163,7 @@
     <w:rsid w:val="000572B3"/>
     <w:rsid w:val="008F6FB0"/>
     <w:rsid w:val="0095684A"/>
+    <w:rsid w:val="00B23585"/>
     <w:rsid w:val="00EB1554"/>
   </w:rsids>
   <m:mathPr>
@@ -29658,7 +30975,7 @@
 </file>
 
 <file path=customXml/itemProps1.xml><?xml version="1.0" encoding="utf-8"?>
-<ds:datastoreItem xmlns:ds="http://schemas.openxmlformats.org/officeDocument/2006/customXml" ds:itemID="{8D9C773C-4913-437A-A9AA-45E28510B141}">
+<ds:datastoreItem xmlns:ds="http://schemas.openxmlformats.org/officeDocument/2006/customXml" ds:itemID="{EFCC19E8-37D0-443D-ACAF-71FD61907C89}">
   <ds:schemaRefs>
     <ds:schemaRef ds:uri="http://schemas.openxmlformats.org/officeDocument/2006/bibliography"/>
   </ds:schemaRefs>

</xml_diff>